<commit_message>
SPA del portfolio creado.
</commit_message>
<xml_diff>
--- a/Guia de Proyecto Final.docx
+++ b/Guia de Proyecto Final.docx
@@ -6,17 +6,20 @@
       <w:pPr>
         <w:pStyle w:val="Citadestacada"/>
         <w:rPr>
-          <w:lang w:val="es-ES"/>
-        </w:rPr>
-      </w:pPr>
-      <w:r>
-        <w:rPr>
+          <w:u w:val="single"/>
+          <w:lang w:val="es-ES"/>
+        </w:rPr>
+      </w:pPr>
+      <w:r>
+        <w:rPr>
+          <w:u w:val="single"/>
           <w:lang w:val="es-ES"/>
         </w:rPr>
         <w:softHyphen/>
       </w:r>
       <w:r>
         <w:rPr>
+          <w:u w:val="single"/>
           <w:lang w:val="es-ES"/>
         </w:rPr>
         <w:softHyphen/>
@@ -25,50 +28,81 @@
     </w:p>
     <w:p>
       <w:pPr>
-        <w:rPr>
-          <w:lang w:val="es-ES"/>
-        </w:rPr>
-      </w:pPr>
-      <w:r>
-        <w:rPr>
-          <w:lang w:val="es-ES"/>
+        <w:pStyle w:val="Citadestacada"/>
+        <w:rPr>
+          <w:rStyle w:val="CitadestacadaCar"/>
+          <w:i/>
+          <w:iCs/>
+        </w:rPr>
+      </w:pPr>
+      <w:r>
+        <w:rPr>
+          <w:rStyle w:val="CitadestacadaCar"/>
+          <w:i/>
+          <w:iCs/>
         </w:rPr>
         <w:t>Módulo</w:t>
       </w:r>
       <w:r>
         <w:rPr>
-          <w:lang w:val="es-ES"/>
+          <w:rStyle w:val="CitadestacadaCar"/>
+          <w:i/>
+          <w:iCs/>
         </w:rPr>
         <w:t xml:space="preserve"> </w:t>
       </w:r>
       <w:r>
         <w:rPr>
-          <w:lang w:val="es-ES"/>
-        </w:rPr>
-        <w:t>1;</w:t>
-      </w:r>
-      <w:r>
-        <w:rPr>
-          <w:lang w:val="es-ES"/>
-        </w:rPr>
-        <w:t xml:space="preserve"> Realizar la planificación y la lista de tareas para realizar el prototipo de mi portfolio.</w:t>
+          <w:rStyle w:val="CitadestacadaCar"/>
+          <w:i/>
+          <w:iCs/>
+        </w:rPr>
+        <w:t>1</w:t>
       </w:r>
     </w:p>
     <w:p>
       <w:pPr>
-        <w:rPr>
-          <w:lang w:val="es-ES"/>
-        </w:rPr>
-      </w:pPr>
-      <w:r>
-        <w:rPr>
-          <w:lang w:val="es-ES"/>
-        </w:rPr>
-        <w:t>Tiempo:  9 horas</w:t>
+        <w:pStyle w:val="Prrafodelista"/>
+        <w:numPr>
+          <w:ilvl w:val="0"/>
+          <w:numId w:val="2"/>
+        </w:numPr>
+        <w:rPr>
+          <w:lang w:val="es-ES"/>
+        </w:rPr>
+      </w:pPr>
+      <w:r>
+        <w:rPr>
+          <w:lang w:val="es-ES"/>
+        </w:rPr>
+        <w:t>Realizar la planificación y la lista de tareas para realizar el prototipo de mi portfolio.</w:t>
       </w:r>
     </w:p>
     <w:p>
       <w:pPr>
+        <w:pStyle w:val="Prrafodelista"/>
+        <w:numPr>
+          <w:ilvl w:val="0"/>
+          <w:numId w:val="2"/>
+        </w:numPr>
+        <w:rPr>
+          <w:lang w:val="es-ES"/>
+        </w:rPr>
+      </w:pPr>
+      <w:r>
+        <w:rPr>
+          <w:lang w:val="es-ES"/>
+        </w:rPr>
+        <w:t>Tiempo:  9 horas</w:t>
+      </w:r>
+    </w:p>
+    <w:p>
+      <w:pPr>
+        <w:pStyle w:val="Prrafodelista"/>
+        <w:numPr>
+          <w:ilvl w:val="0"/>
+          <w:numId w:val="2"/>
+        </w:numPr>
         <w:rPr>
           <w:lang w:val="es-ES"/>
         </w:rPr>
@@ -145,16 +179,16 @@
                       </wps:spPr>
                       <wps:style>
                         <a:lnRef idx="1">
-                          <a:schemeClr val="accent4"/>
+                          <a:schemeClr val="accent1"/>
                         </a:lnRef>
-                        <a:fillRef idx="2">
-                          <a:schemeClr val="accent4"/>
+                        <a:fillRef idx="3">
+                          <a:schemeClr val="accent1"/>
                         </a:fillRef>
-                        <a:effectRef idx="1">
-                          <a:schemeClr val="accent4"/>
+                        <a:effectRef idx="2">
+                          <a:schemeClr val="accent1"/>
                         </a:effectRef>
                         <a:fontRef idx="minor">
-                          <a:schemeClr val="dk1"/>
+                          <a:schemeClr val="lt1"/>
                         </a:fontRef>
                       </wps:style>
                       <wps:txbx>
@@ -232,8 +266,8 @@
           </mc:Choice>
           <mc:Fallback>
             <w:pict>
-              <v:rect w14:anchorId="71A9FD09" id="Rectángulo 4" o:spid="_x0000_s1026" style="position:absolute;margin-left:303.95pt;margin-top:.35pt;width:135.95pt;height:84.35pt;z-index:251662336;visibility:visible;mso-wrap-style:square;mso-width-percent:0;mso-wrap-distance-left:9pt;mso-wrap-distance-top:0;mso-wrap-distance-right:9pt;mso-wrap-distance-bottom:0;mso-position-horizontal:absolute;mso-position-horizontal-relative:margin;mso-position-vertical:absolute;mso-position-vertical-relative:text;mso-width-percent:0;mso-width-relative:margin;v-text-anchor:middle" o:gfxdata="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" fillcolor="#ffd555 [2167]" strokecolor="#ffc000 [3207]" strokeweight=".5pt">
-                <v:fill color2="#ffcc31 [2615]" rotate="t" colors="0 #ffdd9c;.5 #ffd78e;1 #ffd479" focus="100%" type="gradient">
+              <v:rect w14:anchorId="71A9FD09" id="Rectángulo 4" o:spid="_x0000_s1026" style="position:absolute;margin-left:303.95pt;margin-top:.35pt;width:135.95pt;height:84.35pt;z-index:251662336;visibility:visible;mso-wrap-style:square;mso-width-percent:0;mso-wrap-distance-left:9pt;mso-wrap-distance-top:0;mso-wrap-distance-right:9pt;mso-wrap-distance-bottom:0;mso-position-horizontal:absolute;mso-position-horizontal-relative:margin;mso-position-vertical:absolute;mso-position-vertical-relative:text;mso-width-percent:0;mso-width-relative:margin;v-text-anchor:middle" o:gfxdata="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" fillcolor="#65a0d7 [3028]" strokecolor="#5b9bd5 [3204]" strokeweight=".5pt">
+                <v:fill color2="#5898d4 [3172]" rotate="t" colors="0 #71a6db;.5 #559bdb;1 #438ac9" focus="100%" type="gradient">
                   <o:fill v:ext="view" type="gradientUnscaled"/>
                 </v:fill>
                 <v:textbox>
@@ -335,16 +369,16 @@
                       </wps:spPr>
                       <wps:style>
                         <a:lnRef idx="1">
-                          <a:schemeClr val="accent4"/>
+                          <a:schemeClr val="accent1"/>
                         </a:lnRef>
-                        <a:fillRef idx="2">
-                          <a:schemeClr val="accent4"/>
+                        <a:fillRef idx="3">
+                          <a:schemeClr val="accent1"/>
                         </a:fillRef>
-                        <a:effectRef idx="1">
-                          <a:schemeClr val="accent4"/>
+                        <a:effectRef idx="2">
+                          <a:schemeClr val="accent1"/>
                         </a:effectRef>
                         <a:fontRef idx="minor">
-                          <a:schemeClr val="dk1"/>
+                          <a:schemeClr val="lt1"/>
                         </a:fontRef>
                       </wps:style>
                       <wps:txbx>
@@ -431,8 +465,8 @@
           </mc:Choice>
           <mc:Fallback>
             <w:pict>
-              <v:rect w14:anchorId="272C7DFC" id="Rectángulo 5" o:spid="_x0000_s1027" style="position:absolute;margin-left:0;margin-top:.15pt;width:142.4pt;height:82.2pt;z-index:251663360;visibility:visible;mso-wrap-style:square;mso-wrap-distance-left:9pt;mso-wrap-distance-top:0;mso-wrap-distance-right:9pt;mso-wrap-distance-bottom:0;mso-position-horizontal:center;mso-position-horizontal-relative:margin;mso-position-vertical:absolute;mso-position-vertical-relative:text;v-text-anchor:middle" o:gfxdata="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" fillcolor="#ffd555 [2167]" strokecolor="#ffc000 [3207]" strokeweight=".5pt">
-                <v:fill color2="#ffcc31 [2615]" rotate="t" colors="0 #ffdd9c;.5 #ffd78e;1 #ffd479" focus="100%" type="gradient">
+              <v:rect w14:anchorId="272C7DFC" id="Rectángulo 5" o:spid="_x0000_s1027" style="position:absolute;margin-left:0;margin-top:.15pt;width:142.4pt;height:82.2pt;z-index:251663360;visibility:visible;mso-wrap-style:square;mso-wrap-distance-left:9pt;mso-wrap-distance-top:0;mso-wrap-distance-right:9pt;mso-wrap-distance-bottom:0;mso-position-horizontal:center;mso-position-horizontal-relative:margin;mso-position-vertical:absolute;mso-position-vertical-relative:text;v-text-anchor:middle" o:gfxdata="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" fillcolor="#65a0d7 [3028]" strokecolor="#5b9bd5 [3204]" strokeweight=".5pt">
+                <v:fill color2="#5898d4 [3172]" rotate="t" colors="0 #71a6db;.5 #559bdb;1 #438ac9" focus="100%" type="gradient">
                   <o:fill v:ext="view" type="gradientUnscaled"/>
                 </v:fill>
                 <v:textbox>
@@ -546,16 +580,16 @@
                       </wps:spPr>
                       <wps:style>
                         <a:lnRef idx="1">
-                          <a:schemeClr val="accent4"/>
+                          <a:schemeClr val="accent1"/>
                         </a:lnRef>
-                        <a:fillRef idx="2">
-                          <a:schemeClr val="accent4"/>
+                        <a:fillRef idx="3">
+                          <a:schemeClr val="accent1"/>
                         </a:fillRef>
-                        <a:effectRef idx="1">
-                          <a:schemeClr val="accent4"/>
+                        <a:effectRef idx="2">
+                          <a:schemeClr val="accent1"/>
                         </a:effectRef>
                         <a:fontRef idx="minor">
-                          <a:schemeClr val="dk1"/>
+                          <a:schemeClr val="lt1"/>
                         </a:fontRef>
                       </wps:style>
                       <wps:txbx>
@@ -624,8 +658,8 @@
           </mc:Choice>
           <mc:Fallback>
             <w:pict>
-              <v:rect w14:anchorId="5AE31E25" id="Rectángulo 2" o:spid="_x0000_s1028" style="position:absolute;margin-left:0;margin-top:.25pt;width:140.25pt;height:82.75pt;z-index:251660288;visibility:visible;mso-wrap-style:square;mso-wrap-distance-left:9pt;mso-wrap-distance-top:0;mso-wrap-distance-right:9pt;mso-wrap-distance-bottom:0;mso-position-horizontal:left;mso-position-horizontal-relative:margin;mso-position-vertical:absolute;mso-position-vertical-relative:text;v-text-anchor:middle" o:gfxdata="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" fillcolor="#ffd555 [2167]" strokecolor="#ffc000 [3207]" strokeweight=".5pt">
-                <v:fill color2="#ffcc31 [2615]" rotate="t" colors="0 #ffdd9c;.5 #ffd78e;1 #ffd479" focus="100%" type="gradient">
+              <v:rect w14:anchorId="5AE31E25" id="Rectángulo 2" o:spid="_x0000_s1028" style="position:absolute;margin-left:0;margin-top:.25pt;width:140.25pt;height:82.75pt;z-index:251660288;visibility:visible;mso-wrap-style:square;mso-wrap-distance-left:9pt;mso-wrap-distance-top:0;mso-wrap-distance-right:9pt;mso-wrap-distance-bottom:0;mso-position-horizontal:left;mso-position-horizontal-relative:margin;mso-position-vertical:absolute;mso-position-vertical-relative:text;v-text-anchor:middle" o:gfxdata="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" fillcolor="#65a0d7 [3028]" strokecolor="#5b9bd5 [3204]" strokeweight=".5pt">
+                <v:fill color2="#5898d4 [3172]" rotate="t" colors="0 #71a6db;.5 #559bdb;1 #438ac9" focus="100%" type="gradient">
                   <o:fill v:ext="view" type="gradientUnscaled"/>
                 </v:fill>
                 <v:textbox>
@@ -730,7 +764,7 @@
                   <wp:posOffset>6985</wp:posOffset>
                 </wp:positionV>
                 <wp:extent cx="1671850" cy="1050878"/>
-                <wp:effectExtent l="0" t="0" r="24130" b="16510"/>
+                <wp:effectExtent l="57150" t="38100" r="62230" b="73660"/>
                 <wp:wrapNone/>
                 <wp:docPr id="1" name="Rectángulo 1"/>
                 <wp:cNvGraphicFramePr/>
@@ -748,17 +782,17 @@
                         </a:prstGeom>
                       </wps:spPr>
                       <wps:style>
-                        <a:lnRef idx="1">
-                          <a:schemeClr val="accent4"/>
+                        <a:lnRef idx="0">
+                          <a:schemeClr val="accent1"/>
                         </a:lnRef>
-                        <a:fillRef idx="2">
-                          <a:schemeClr val="accent4"/>
+                        <a:fillRef idx="3">
+                          <a:schemeClr val="accent1"/>
                         </a:fillRef>
-                        <a:effectRef idx="1">
-                          <a:schemeClr val="accent4"/>
+                        <a:effectRef idx="3">
+                          <a:schemeClr val="accent1"/>
                         </a:effectRef>
                         <a:fontRef idx="minor">
-                          <a:schemeClr val="dk1"/>
+                          <a:schemeClr val="lt1"/>
                         </a:fontRef>
                       </wps:style>
                       <wps:txbx>
@@ -830,10 +864,11 @@
           </mc:Choice>
           <mc:Fallback>
             <w:pict>
-              <v:rect w14:anchorId="72CE79C9" id="Rectángulo 1" o:spid="_x0000_s1029" style="position:absolute;margin-left:231.95pt;margin-top:.55pt;width:131.65pt;height:82.75pt;z-index:251659264;visibility:visible;mso-wrap-style:square;mso-width-percent:0;mso-wrap-distance-left:9pt;mso-wrap-distance-top:0;mso-wrap-distance-right:9pt;mso-wrap-distance-bottom:0;mso-position-horizontal:absolute;mso-position-horizontal-relative:margin;mso-position-vertical:absolute;mso-position-vertical-relative:text;mso-width-percent:0;mso-width-relative:margin;v-text-anchor:middle" o:gfxdata="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" fillcolor="#ffd555 [2167]" strokecolor="#ffc000 [3207]" strokeweight=".5pt">
-                <v:fill color2="#ffcc31 [2615]" rotate="t" colors="0 #ffdd9c;.5 #ffd78e;1 #ffd479" focus="100%" type="gradient">
+              <v:rect w14:anchorId="72CE79C9" id="Rectángulo 1" o:spid="_x0000_s1029" style="position:absolute;margin-left:231.95pt;margin-top:.55pt;width:131.65pt;height:82.75pt;z-index:251659264;visibility:visible;mso-wrap-style:square;mso-width-percent:0;mso-wrap-distance-left:9pt;mso-wrap-distance-top:0;mso-wrap-distance-right:9pt;mso-wrap-distance-bottom:0;mso-position-horizontal:absolute;mso-position-horizontal-relative:margin;mso-position-vertical:absolute;mso-position-vertical-relative:text;mso-width-percent:0;mso-width-relative:margin;v-text-anchor:middle" o:gfxdata="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" fillcolor="#65a0d7 [3028]" stroked="f">
+                <v:fill color2="#5898d4 [3172]" rotate="t" colors="0 #71a6db;.5 #559bdb;1 #438ac9" focus="100%" type="gradient">
                   <o:fill v:ext="view" type="gradientUnscaled"/>
                 </v:fill>
+                <v:shadow on="t" color="black" opacity="41287f" offset="0,1.5pt"/>
                 <v:textbox>
                   <w:txbxContent>
                     <w:p>
@@ -927,16 +962,16 @@
                       </wps:spPr>
                       <wps:style>
                         <a:lnRef idx="1">
-                          <a:schemeClr val="accent4"/>
+                          <a:schemeClr val="accent1"/>
                         </a:lnRef>
-                        <a:fillRef idx="2">
-                          <a:schemeClr val="accent4"/>
+                        <a:fillRef idx="3">
+                          <a:schemeClr val="accent1"/>
                         </a:fillRef>
-                        <a:effectRef idx="1">
-                          <a:schemeClr val="accent4"/>
+                        <a:effectRef idx="2">
+                          <a:schemeClr val="accent1"/>
                         </a:effectRef>
                         <a:fontRef idx="minor">
-                          <a:schemeClr val="dk1"/>
+                          <a:schemeClr val="lt1"/>
                         </a:fontRef>
                       </wps:style>
                       <wps:txbx>
@@ -1020,8 +1055,8 @@
           </mc:Choice>
           <mc:Fallback>
             <w:pict>
-              <v:rect w14:anchorId="2CD89304" id="Rectángulo 3" o:spid="_x0000_s1030" style="position:absolute;margin-left:79.9pt;margin-top:.45pt;width:131.1pt;height:83.3pt;z-index:251661312;visibility:visible;mso-wrap-style:square;mso-width-percent:0;mso-wrap-distance-left:9pt;mso-wrap-distance-top:0;mso-wrap-distance-right:9pt;mso-wrap-distance-bottom:0;mso-position-horizontal:absolute;mso-position-horizontal-relative:margin;mso-position-vertical:absolute;mso-position-vertical-relative:text;mso-width-percent:0;mso-width-relative:margin;v-text-anchor:middle" o:gfxdata="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" fillcolor="#ffd555 [2167]" strokecolor="#ffc000 [3207]" strokeweight=".5pt">
-                <v:fill color2="#ffcc31 [2615]" rotate="t" colors="0 #ffdd9c;.5 #ffd78e;1 #ffd479" focus="100%" type="gradient">
+              <v:rect w14:anchorId="2CD89304" id="Rectángulo 3" o:spid="_x0000_s1030" style="position:absolute;margin-left:79.9pt;margin-top:.45pt;width:131.1pt;height:83.3pt;z-index:251661312;visibility:visible;mso-wrap-style:square;mso-width-percent:0;mso-wrap-distance-left:9pt;mso-wrap-distance-top:0;mso-wrap-distance-right:9pt;mso-wrap-distance-bottom:0;mso-position-horizontal:absolute;mso-position-horizontal-relative:margin;mso-position-vertical:absolute;mso-position-vertical-relative:text;mso-width-percent:0;mso-width-relative:margin;v-text-anchor:middle" o:gfxdata="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" fillcolor="#65a0d7 [3028]" strokecolor="#5b9bd5 [3204]" strokeweight=".5pt">
+                <v:fill color2="#5898d4 [3172]" rotate="t" colors="0 #71a6db;.5 #559bdb;1 #438ac9" focus="100%" type="gradient">
                   <o:fill v:ext="view" type="gradientUnscaled"/>
                 </v:fill>
                 <v:textbox>
@@ -1118,6 +1153,7 @@
     </w:p>
     <w:p>
       <w:pPr>
+        <w:pStyle w:val="Citadestacada"/>
         <w:rPr>
           <w:lang w:val="es-ES"/>
         </w:rPr>
@@ -1133,77 +1169,81 @@
           <w:lang w:val="es-ES"/>
         </w:rPr>
         <w:t>2</w:t>
-      </w:r>
-      <w:r>
-        <w:rPr>
-          <w:lang w:val="es-ES"/>
-        </w:rPr>
-        <w:t>:</w:t>
-      </w:r>
-      <w:r>
-        <w:rPr>
-          <w:lang w:val="es-ES"/>
-        </w:rPr>
-        <w:t xml:space="preserve"> </w:t>
-      </w:r>
-      <w:r>
-        <w:rPr>
-          <w:lang w:val="es-ES"/>
-        </w:rPr>
-        <w:t>En base al prototipo diseñado previamente, crear la maqueta</w:t>
-      </w:r>
-      <w:r>
-        <w:rPr>
-          <w:lang w:val="es-ES"/>
-        </w:rPr>
-        <w:t>.</w:t>
       </w:r>
     </w:p>
     <w:p>
       <w:pPr>
-        <w:rPr>
-          <w:lang w:val="es-ES"/>
-        </w:rPr>
-      </w:pPr>
-      <w:r>
-        <w:rPr>
-          <w:lang w:val="es-ES"/>
-        </w:rPr>
-        <w:t>Tiempo:</w:t>
-      </w:r>
-      <w:r>
-        <w:rPr>
-          <w:lang w:val="es-ES"/>
-        </w:rPr>
-        <w:t xml:space="preserve"> 15 Horas</w:t>
-      </w:r>
-      <w:r>
-        <w:rPr>
-          <w:lang w:val="es-ES"/>
-        </w:rPr>
-        <w:t xml:space="preserve"> (aprox 3hs por </w:t>
-      </w:r>
-      <w:r>
-        <w:rPr>
-          <w:lang w:val="es-ES"/>
-        </w:rPr>
-        <w:t>día</w:t>
-      </w:r>
-      <w:r>
-        <w:rPr>
-          <w:lang w:val="es-ES"/>
-        </w:rPr>
-        <w:t>)</w:t>
-      </w:r>
-      <w:r>
-        <w:rPr>
-          <w:lang w:val="es-ES"/>
-        </w:rPr>
-        <w:t>.</w:t>
+        <w:pStyle w:val="Prrafodelista"/>
+        <w:numPr>
+          <w:ilvl w:val="0"/>
+          <w:numId w:val="4"/>
+        </w:numPr>
+        <w:rPr>
+          <w:lang w:val="es-ES"/>
+        </w:rPr>
+      </w:pPr>
+      <w:r>
+        <w:rPr>
+          <w:lang w:val="es-ES"/>
+        </w:rPr>
+        <w:t>En base al prototipo diseñado previamente, crear la maqueta.</w:t>
       </w:r>
     </w:p>
     <w:p>
       <w:pPr>
+        <w:pStyle w:val="Prrafodelista"/>
+        <w:numPr>
+          <w:ilvl w:val="0"/>
+          <w:numId w:val="4"/>
+        </w:numPr>
+        <w:rPr>
+          <w:lang w:val="es-ES"/>
+        </w:rPr>
+      </w:pPr>
+      <w:r>
+        <w:rPr>
+          <w:lang w:val="es-ES"/>
+        </w:rPr>
+        <w:t>Tiempo:</w:t>
+      </w:r>
+      <w:r>
+        <w:rPr>
+          <w:lang w:val="es-ES"/>
+        </w:rPr>
+        <w:t xml:space="preserve"> 15 Horas</w:t>
+      </w:r>
+      <w:r>
+        <w:rPr>
+          <w:lang w:val="es-ES"/>
+        </w:rPr>
+        <w:t xml:space="preserve"> (aprox 3hs por </w:t>
+      </w:r>
+      <w:r>
+        <w:rPr>
+          <w:lang w:val="es-ES"/>
+        </w:rPr>
+        <w:t>día</w:t>
+      </w:r>
+      <w:r>
+        <w:rPr>
+          <w:lang w:val="es-ES"/>
+        </w:rPr>
+        <w:t>)</w:t>
+      </w:r>
+      <w:r>
+        <w:rPr>
+          <w:lang w:val="es-ES"/>
+        </w:rPr>
+        <w:t>.</w:t>
+      </w:r>
+    </w:p>
+    <w:p>
+      <w:pPr>
+        <w:pStyle w:val="Prrafodelista"/>
+        <w:numPr>
+          <w:ilvl w:val="0"/>
+          <w:numId w:val="4"/>
+        </w:numPr>
         <w:rPr>
           <w:lang w:val="es-ES"/>
         </w:rPr>
@@ -1243,16 +1283,16 @@
                       </wps:spPr>
                       <wps:style>
                         <a:lnRef idx="1">
-                          <a:schemeClr val="accent5"/>
+                          <a:schemeClr val="accent1"/>
                         </a:lnRef>
-                        <a:fillRef idx="2">
-                          <a:schemeClr val="accent5"/>
+                        <a:fillRef idx="3">
+                          <a:schemeClr val="accent1"/>
                         </a:fillRef>
-                        <a:effectRef idx="1">
-                          <a:schemeClr val="accent5"/>
+                        <a:effectRef idx="2">
+                          <a:schemeClr val="accent1"/>
                         </a:effectRef>
                         <a:fontRef idx="minor">
-                          <a:schemeClr val="dk1"/>
+                          <a:schemeClr val="lt1"/>
                         </a:fontRef>
                       </wps:style>
                       <wps:txbx>
@@ -1315,8 +1355,8 @@
           </mc:Choice>
           <mc:Fallback>
             <w:pict>
-              <v:rect id="Rectángulo 8" o:spid="_x0000_s1031" style="position:absolute;margin-left:319pt;margin-top:19.85pt;width:154.2pt;height:111.2pt;z-index:251666432;visibility:visible;mso-wrap-style:square;mso-wrap-distance-left:9pt;mso-wrap-distance-top:0;mso-wrap-distance-right:9pt;mso-wrap-distance-bottom:0;mso-position-horizontal:absolute;mso-position-horizontal-relative:text;mso-position-vertical:absolute;mso-position-vertical-relative:text;v-text-anchor:middle" o:gfxdata="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" fillcolor="#82a0d7 [2168]" strokecolor="#4472c4 [3208]" strokeweight=".5pt">
-                <v:fill color2="#678ccf [2616]" rotate="t" colors="0 #a8b7df;.5 #9aabd9;1 #879ed7" focus="100%" type="gradient">
+              <v:rect id="Rectángulo 8" o:spid="_x0000_s1031" style="position:absolute;left:0;text-align:left;margin-left:319pt;margin-top:19.85pt;width:154.2pt;height:111.2pt;z-index:251666432;visibility:visible;mso-wrap-style:square;mso-wrap-distance-left:9pt;mso-wrap-distance-top:0;mso-wrap-distance-right:9pt;mso-wrap-distance-bottom:0;mso-position-horizontal:absolute;mso-position-horizontal-relative:text;mso-position-vertical:absolute;mso-position-vertical-relative:text;v-text-anchor:middle" o:gfxdata="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" fillcolor="#65a0d7 [3028]" strokecolor="#5b9bd5 [3204]" strokeweight=".5pt">
+                <v:fill color2="#5898d4 [3172]" rotate="t" colors="0 #71a6db;.5 #559bdb;1 #438ac9" focus="100%" type="gradient">
                   <o:fill v:ext="view" type="gradientUnscaled"/>
                 </v:fill>
                 <v:textbox>
@@ -1332,13 +1372,7 @@
                         <w:rPr>
                           <w:lang w:val="es-ES"/>
                         </w:rPr>
-                        <w:t xml:space="preserve">Como: </w:t>
-                      </w:r>
-                      <w:r>
-                        <w:rPr>
-                          <w:lang w:val="es-ES"/>
-                        </w:rPr>
-                        <w:t>Maquetador Web</w:t>
+                        <w:t>Como: Maquetador Web</w:t>
                       </w:r>
                     </w:p>
                     <w:p>
@@ -1411,16 +1445,16 @@
                       </wps:spPr>
                       <wps:style>
                         <a:lnRef idx="1">
-                          <a:schemeClr val="accent5"/>
+                          <a:schemeClr val="accent1"/>
                         </a:lnRef>
-                        <a:fillRef idx="2">
-                          <a:schemeClr val="accent5"/>
+                        <a:fillRef idx="3">
+                          <a:schemeClr val="accent1"/>
                         </a:fillRef>
-                        <a:effectRef idx="1">
-                          <a:schemeClr val="accent5"/>
+                        <a:effectRef idx="2">
+                          <a:schemeClr val="accent1"/>
                         </a:effectRef>
                         <a:fontRef idx="minor">
-                          <a:schemeClr val="dk1"/>
+                          <a:schemeClr val="lt1"/>
                         </a:fontRef>
                       </wps:style>
                       <wps:txbx>
@@ -1483,8 +1517,8 @@
           </mc:Choice>
           <mc:Fallback>
             <w:pict>
-              <v:rect id="Rectángulo 7" o:spid="_x0000_s1032" style="position:absolute;margin-left:157.3pt;margin-top:19.35pt;width:152.6pt;height:110.7pt;z-index:251665408;visibility:visible;mso-wrap-style:square;mso-wrap-distance-left:9pt;mso-wrap-distance-top:0;mso-wrap-distance-right:9pt;mso-wrap-distance-bottom:0;mso-position-horizontal:absolute;mso-position-horizontal-relative:text;mso-position-vertical:absolute;mso-position-vertical-relative:text;v-text-anchor:middle" o:gfxdata="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" fillcolor="#82a0d7 [2168]" strokecolor="#4472c4 [3208]" strokeweight=".5pt">
-                <v:fill color2="#678ccf [2616]" rotate="t" colors="0 #a8b7df;.5 #9aabd9;1 #879ed7" focus="100%" type="gradient">
+              <v:rect id="Rectángulo 7" o:spid="_x0000_s1032" style="position:absolute;left:0;text-align:left;margin-left:157.3pt;margin-top:19.35pt;width:152.6pt;height:110.7pt;z-index:251665408;visibility:visible;mso-wrap-style:square;mso-wrap-distance-left:9pt;mso-wrap-distance-top:0;mso-wrap-distance-right:9pt;mso-wrap-distance-bottom:0;mso-position-horizontal:absolute;mso-position-horizontal-relative:text;mso-position-vertical:absolute;mso-position-vertical-relative:text;v-text-anchor:middle" o:gfxdata="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" fillcolor="#65a0d7 [3028]" strokecolor="#5b9bd5 [3204]" strokeweight=".5pt">
+                <v:fill color2="#5898d4 [3172]" rotate="t" colors="0 #71a6db;.5 #559bdb;1 #438ac9" focus="100%" type="gradient">
                   <o:fill v:ext="view" type="gradientUnscaled"/>
                 </v:fill>
                 <v:textbox>
@@ -1500,13 +1534,7 @@
                         <w:rPr>
                           <w:lang w:val="es-ES"/>
                         </w:rPr>
-                        <w:t xml:space="preserve">Como: </w:t>
-                      </w:r>
-                      <w:r>
-                        <w:rPr>
-                          <w:lang w:val="es-ES"/>
-                        </w:rPr>
-                        <w:t>Maquetador Web</w:t>
+                        <w:t>Como: Maquetador Web</w:t>
                       </w:r>
                     </w:p>
                     <w:p>
@@ -1579,16 +1607,16 @@
                       </wps:spPr>
                       <wps:style>
                         <a:lnRef idx="1">
-                          <a:schemeClr val="accent5"/>
+                          <a:schemeClr val="accent1"/>
                         </a:lnRef>
-                        <a:fillRef idx="2">
-                          <a:schemeClr val="accent5"/>
+                        <a:fillRef idx="3">
+                          <a:schemeClr val="accent1"/>
                         </a:fillRef>
-                        <a:effectRef idx="1">
-                          <a:schemeClr val="accent5"/>
+                        <a:effectRef idx="2">
+                          <a:schemeClr val="accent1"/>
                         </a:effectRef>
                         <a:fontRef idx="minor">
-                          <a:schemeClr val="dk1"/>
+                          <a:schemeClr val="lt1"/>
                         </a:fontRef>
                       </wps:style>
                       <wps:txbx>
@@ -1651,8 +1679,8 @@
           </mc:Choice>
           <mc:Fallback>
             <w:pict>
-              <v:rect id="Rectángulo 6" o:spid="_x0000_s1033" style="position:absolute;margin-left:-1.75pt;margin-top:20.4pt;width:147.75pt;height:108pt;z-index:251664384;visibility:visible;mso-wrap-style:square;mso-wrap-distance-left:9pt;mso-wrap-distance-top:0;mso-wrap-distance-right:9pt;mso-wrap-distance-bottom:0;mso-position-horizontal:absolute;mso-position-horizontal-relative:text;mso-position-vertical:absolute;mso-position-vertical-relative:text;v-text-anchor:middle" o:gfxdata="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" fillcolor="#82a0d7 [2168]" strokecolor="#4472c4 [3208]" strokeweight=".5pt">
-                <v:fill color2="#678ccf [2616]" rotate="t" colors="0 #a8b7df;.5 #9aabd9;1 #879ed7" focus="100%" type="gradient">
+              <v:rect id="Rectángulo 6" o:spid="_x0000_s1033" style="position:absolute;left:0;text-align:left;margin-left:-1.75pt;margin-top:20.4pt;width:147.75pt;height:108pt;z-index:251664384;visibility:visible;mso-wrap-style:square;mso-wrap-distance-left:9pt;mso-wrap-distance-top:0;mso-wrap-distance-right:9pt;mso-wrap-distance-bottom:0;mso-position-horizontal:absolute;mso-position-horizontal-relative:text;mso-position-vertical:absolute;mso-position-vertical-relative:text;v-text-anchor:middle" o:gfxdata="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" fillcolor="#65a0d7 [3028]" strokecolor="#5b9bd5 [3204]" strokeweight=".5pt">
+                <v:fill color2="#5898d4 [3172]" rotate="t" colors="0 #71a6db;.5 #559bdb;1 #438ac9" focus="100%" type="gradient">
                   <o:fill v:ext="view" type="gradientUnscaled"/>
                 </v:fill>
                 <v:textbox>
@@ -1710,16 +1738,8 @@
         <w:rPr>
           <w:lang w:val="es-ES"/>
         </w:rPr>
-        <w:t>Historias de usuario:  Tareas</w:t>
-      </w:r>
-      <w:r>
-        <w:rPr>
-          <w:lang w:val="es-ES"/>
-        </w:rPr>
-        <w:t>.</w:t>
-      </w:r>
-      <w:bookmarkStart w:id="0" w:name="_GoBack"/>
-      <w:bookmarkEnd w:id="0"/>
+        <w:t>Historias de usuario:  Tareas.</w:t>
+      </w:r>
     </w:p>
     <w:p>
       <w:pPr>
@@ -1821,16 +1841,16 @@
                       </wps:spPr>
                       <wps:style>
                         <a:lnRef idx="1">
-                          <a:schemeClr val="accent5"/>
+                          <a:schemeClr val="accent1"/>
                         </a:lnRef>
-                        <a:fillRef idx="2">
-                          <a:schemeClr val="accent5"/>
+                        <a:fillRef idx="3">
+                          <a:schemeClr val="accent1"/>
                         </a:fillRef>
-                        <a:effectRef idx="1">
-                          <a:schemeClr val="accent5"/>
+                        <a:effectRef idx="2">
+                          <a:schemeClr val="accent1"/>
                         </a:effectRef>
                         <a:fontRef idx="minor">
-                          <a:schemeClr val="dk1"/>
+                          <a:schemeClr val="lt1"/>
                         </a:fontRef>
                       </wps:style>
                       <wps:txbx>
@@ -1899,8 +1919,8 @@
           </mc:Choice>
           <mc:Fallback>
             <w:pict>
-              <v:rect w14:anchorId="1387C3D9" id="Rectángulo 10" o:spid="_x0000_s1034" style="position:absolute;margin-left:236.25pt;margin-top:6.9pt;width:146.15pt;height:101.5pt;z-index:251668480;visibility:visible;mso-wrap-style:square;mso-width-percent:0;mso-height-percent:0;mso-wrap-distance-left:9pt;mso-wrap-distance-top:0;mso-wrap-distance-right:9pt;mso-wrap-distance-bottom:0;mso-position-horizontal:absolute;mso-position-horizontal-relative:text;mso-position-vertical:absolute;mso-position-vertical-relative:text;mso-width-percent:0;mso-height-percent:0;mso-width-relative:margin;mso-height-relative:margin;v-text-anchor:middle" o:gfxdata="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" fillcolor="#82a0d7 [2168]" strokecolor="#4472c4 [3208]" strokeweight=".5pt">
-                <v:fill color2="#678ccf [2616]" rotate="t" colors="0 #a8b7df;.5 #9aabd9;1 #879ed7" focus="100%" type="gradient">
+              <v:rect w14:anchorId="1387C3D9" id="Rectángulo 10" o:spid="_x0000_s1034" style="position:absolute;margin-left:236.25pt;margin-top:6.9pt;width:146.15pt;height:101.5pt;z-index:251668480;visibility:visible;mso-wrap-style:square;mso-width-percent:0;mso-height-percent:0;mso-wrap-distance-left:9pt;mso-wrap-distance-top:0;mso-wrap-distance-right:9pt;mso-wrap-distance-bottom:0;mso-position-horizontal:absolute;mso-position-horizontal-relative:text;mso-position-vertical:absolute;mso-position-vertical-relative:text;mso-width-percent:0;mso-height-percent:0;mso-width-relative:margin;mso-height-relative:margin;v-text-anchor:middle" o:gfxdata="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" fillcolor="#65a0d7 [3028]" strokecolor="#5b9bd5 [3204]" strokeweight=".5pt">
+                <v:fill color2="#5898d4 [3172]" rotate="t" colors="0 #71a6db;.5 #559bdb;1 #438ac9" focus="100%" type="gradient">
                   <o:fill v:ext="view" type="gradientUnscaled"/>
                 </v:fill>
                 <v:textbox>
@@ -1989,16 +2009,16 @@
                       </wps:spPr>
                       <wps:style>
                         <a:lnRef idx="1">
-                          <a:schemeClr val="accent5"/>
+                          <a:schemeClr val="accent1"/>
                         </a:lnRef>
-                        <a:fillRef idx="2">
-                          <a:schemeClr val="accent5"/>
+                        <a:fillRef idx="3">
+                          <a:schemeClr val="accent1"/>
                         </a:fillRef>
-                        <a:effectRef idx="1">
-                          <a:schemeClr val="accent5"/>
+                        <a:effectRef idx="2">
+                          <a:schemeClr val="accent1"/>
                         </a:effectRef>
                         <a:fontRef idx="minor">
-                          <a:schemeClr val="dk1"/>
+                          <a:schemeClr val="lt1"/>
                         </a:fontRef>
                       </wps:style>
                       <wps:txbx>
@@ -2091,8 +2111,8 @@
           </mc:Choice>
           <mc:Fallback>
             <w:pict>
-              <v:rect w14:anchorId="2C6A4F2D" id="Rectángulo 9" o:spid="_x0000_s1035" style="position:absolute;margin-left:73.45pt;margin-top:6.35pt;width:148.85pt;height:102.1pt;z-index:251667456;visibility:visible;mso-wrap-style:square;mso-wrap-distance-left:9pt;mso-wrap-distance-top:0;mso-wrap-distance-right:9pt;mso-wrap-distance-bottom:0;mso-position-horizontal:absolute;mso-position-horizontal-relative:text;mso-position-vertical:absolute;mso-position-vertical-relative:text;v-text-anchor:middle" o:gfxdata="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" fillcolor="#82a0d7 [2168]" strokecolor="#4472c4 [3208]" strokeweight=".5pt">
-                <v:fill color2="#678ccf [2616]" rotate="t" colors="0 #a8b7df;.5 #9aabd9;1 #879ed7" focus="100%" type="gradient">
+              <v:rect w14:anchorId="2C6A4F2D" id="Rectángulo 9" o:spid="_x0000_s1035" style="position:absolute;margin-left:73.45pt;margin-top:6.35pt;width:148.85pt;height:102.1pt;z-index:251667456;visibility:visible;mso-wrap-style:square;mso-wrap-distance-left:9pt;mso-wrap-distance-top:0;mso-wrap-distance-right:9pt;mso-wrap-distance-bottom:0;mso-position-horizontal:absolute;mso-position-horizontal-relative:text;mso-position-vertical:absolute;mso-position-vertical-relative:text;v-text-anchor:middle" o:gfxdata="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" fillcolor="#65a0d7 [3028]" strokecolor="#5b9bd5 [3204]" strokeweight=".5pt">
+                <v:fill color2="#5898d4 [3172]" rotate="t" colors="0 #71a6db;.5 #559bdb;1 #438ac9" focus="100%" type="gradient">
                   <o:fill v:ext="view" type="gradientUnscaled"/>
                 </v:fill>
                 <v:textbox>
@@ -2108,13 +2128,344 @@
                         <w:rPr>
                           <w:lang w:val="es-ES"/>
                         </w:rPr>
+                        <w:t>Como: Maquetador Web</w:t>
+                      </w:r>
+                    </w:p>
+                    <w:p>
+                      <w:pPr>
+                        <w:jc w:val="center"/>
+                        <w:rPr>
+                          <w:lang w:val="es-ES"/>
+                        </w:rPr>
+                      </w:pPr>
+                      <w:r>
+                        <w:rPr>
+                          <w:lang w:val="es-ES"/>
+                        </w:rPr>
+                        <w:t xml:space="preserve">Quiero: </w:t>
+                      </w:r>
+                      <w:r>
+                        <w:rPr>
+                          <w:lang w:val="es-ES"/>
+                        </w:rPr>
+                        <w:t xml:space="preserve">Añadir las imágenes </w:t>
+                      </w:r>
+                      <w:r>
+                        <w:rPr>
+                          <w:lang w:val="es-ES"/>
+                        </w:rPr>
+                        <w:t xml:space="preserve">y fuentes </w:t>
+                      </w:r>
+                      <w:r>
+                        <w:rPr>
+                          <w:lang w:val="es-ES"/>
+                        </w:rPr>
+                        <w:t>necesaria</w:t>
+                      </w:r>
+                      <w:r>
+                        <w:rPr>
+                          <w:lang w:val="es-ES"/>
+                        </w:rPr>
+                        <w:t>s</w:t>
+                      </w:r>
+                      <w:r>
+                        <w:rPr>
+                          <w:lang w:val="es-ES"/>
+                        </w:rPr>
+                        <w:t>.</w:t>
+                      </w:r>
+                    </w:p>
+                    <w:p>
+                      <w:pPr>
+                        <w:jc w:val="center"/>
+                        <w:rPr>
+                          <w:lang w:val="es-ES"/>
+                        </w:rPr>
+                      </w:pPr>
+                      <w:r>
+                        <w:rPr>
+                          <w:lang w:val="es-ES"/>
+                        </w:rPr>
+                        <w:t>Para: Portfolio</w:t>
+                      </w:r>
+                    </w:p>
+                  </w:txbxContent>
+                </v:textbox>
+              </v:rect>
+            </w:pict>
+          </mc:Fallback>
+        </mc:AlternateContent>
+      </w:r>
+    </w:p>
+    <w:p>
+      <w:pPr>
+        <w:rPr>
+          <w:lang w:val="es-ES"/>
+        </w:rPr>
+      </w:pPr>
+    </w:p>
+    <w:p>
+      <w:pPr>
+        <w:rPr>
+          <w:lang w:val="es-ES"/>
+        </w:rPr>
+      </w:pPr>
+    </w:p>
+    <w:p>
+      <w:pPr>
+        <w:pStyle w:val="Citadestacada"/>
+        <w:rPr>
+          <w:lang w:val="es-ES"/>
+        </w:rPr>
+      </w:pPr>
+      <w:r>
+        <w:rPr>
+          <w:lang w:val="es-ES"/>
+        </w:rPr>
+        <w:lastRenderedPageBreak/>
+        <w:t>Módulo</w:t>
+      </w:r>
+      <w:r>
+        <w:rPr>
+          <w:lang w:val="es-ES"/>
+        </w:rPr>
+        <w:t xml:space="preserve"> 3</w:t>
+      </w:r>
+    </w:p>
+    <w:p>
+      <w:pPr>
+        <w:pStyle w:val="Prrafodelista"/>
+        <w:numPr>
+          <w:ilvl w:val="0"/>
+          <w:numId w:val="1"/>
+        </w:numPr>
+        <w:rPr>
+          <w:lang w:val="es-ES"/>
+        </w:rPr>
+      </w:pPr>
+      <w:r>
+        <w:rPr>
+          <w:lang w:val="es-ES"/>
+        </w:rPr>
+        <w:t>En base a la maqueta, crear una aplicación SPA (proyecto Angular).</w:t>
+      </w:r>
+    </w:p>
+    <w:p>
+      <w:pPr>
+        <w:pStyle w:val="Prrafodelista"/>
+        <w:numPr>
+          <w:ilvl w:val="0"/>
+          <w:numId w:val="1"/>
+        </w:numPr>
+        <w:rPr>
+          <w:lang w:val="es-ES"/>
+        </w:rPr>
+      </w:pPr>
+      <w:r>
+        <w:rPr>
+          <w:lang w:val="es-ES"/>
+        </w:rPr>
+        <w:t xml:space="preserve">Tiempo Estimado: </w:t>
+      </w:r>
+      <w:r>
+        <w:rPr>
+          <w:lang w:val="es-ES"/>
+        </w:rPr>
+        <w:t>6</w:t>
+      </w:r>
+      <w:r>
+        <w:rPr>
+          <w:lang w:val="es-ES"/>
+        </w:rPr>
+        <w:t xml:space="preserve"> horas.</w:t>
+      </w:r>
+    </w:p>
+    <w:p>
+      <w:pPr>
+        <w:pStyle w:val="Prrafodelista"/>
+        <w:numPr>
+          <w:ilvl w:val="0"/>
+          <w:numId w:val="1"/>
+        </w:numPr>
+        <w:rPr>
+          <w:lang w:val="es-ES"/>
+        </w:rPr>
+      </w:pPr>
+      <w:r>
+        <w:rPr>
+          <w:lang w:val="es-ES"/>
+        </w:rPr>
+        <w:t xml:space="preserve">Tiempo: </w:t>
+      </w:r>
+      <w:r>
+        <w:rPr>
+          <w:lang w:val="es-ES"/>
+        </w:rPr>
+        <w:t>4hs 47min.</w:t>
+      </w:r>
+      <w:bookmarkStart w:id="0" w:name="_GoBack"/>
+      <w:bookmarkEnd w:id="0"/>
+    </w:p>
+    <w:p>
+      <w:pPr>
+        <w:pStyle w:val="Prrafodelista"/>
+        <w:numPr>
+          <w:ilvl w:val="0"/>
+          <w:numId w:val="1"/>
+        </w:numPr>
+        <w:rPr>
+          <w:lang w:val="es-ES"/>
+        </w:rPr>
+      </w:pPr>
+      <w:r>
+        <w:rPr>
+          <w:noProof/>
+        </w:rPr>
+        <mc:AlternateContent>
+          <mc:Choice Requires="wps">
+            <w:drawing>
+              <wp:anchor distT="0" distB="0" distL="114300" distR="114300" simplePos="0" relativeHeight="251672576" behindDoc="0" locked="0" layoutInCell="1" allowOverlap="1" wp14:anchorId="0BE1FECA" wp14:editId="77F83C62">
+                <wp:simplePos x="0" y="0"/>
+                <wp:positionH relativeFrom="column">
+                  <wp:posOffset>4051423</wp:posOffset>
+                </wp:positionH>
+                <wp:positionV relativeFrom="paragraph">
+                  <wp:posOffset>252313</wp:posOffset>
+                </wp:positionV>
+                <wp:extent cx="1958454" cy="1412543"/>
+                <wp:effectExtent l="0" t="0" r="22860" b="16510"/>
+                <wp:wrapNone/>
+                <wp:docPr id="11" name="Rectángulo 11"/>
+                <wp:cNvGraphicFramePr/>
+                <a:graphic xmlns:a="http://schemas.openxmlformats.org/drawingml/2006/main">
+                  <a:graphicData uri="http://schemas.microsoft.com/office/word/2010/wordprocessingShape">
+                    <wps:wsp>
+                      <wps:cNvSpPr/>
+                      <wps:spPr>
+                        <a:xfrm>
+                          <a:off x="0" y="0"/>
+                          <a:ext cx="1958454" cy="1412543"/>
+                        </a:xfrm>
+                        <a:prstGeom prst="rect">
+                          <a:avLst/>
+                        </a:prstGeom>
+                      </wps:spPr>
+                      <wps:style>
+                        <a:lnRef idx="1">
+                          <a:schemeClr val="accent1"/>
+                        </a:lnRef>
+                        <a:fillRef idx="3">
+                          <a:schemeClr val="accent1"/>
+                        </a:fillRef>
+                        <a:effectRef idx="2">
+                          <a:schemeClr val="accent1"/>
+                        </a:effectRef>
+                        <a:fontRef idx="minor">
+                          <a:schemeClr val="lt1"/>
+                        </a:fontRef>
+                      </wps:style>
+                      <wps:txbx>
+                        <w:txbxContent>
+                          <w:p>
+                            <w:pPr>
+                              <w:jc w:val="center"/>
+                              <w:rPr>
+                                <w:lang w:val="es-ES"/>
+                              </w:rPr>
+                            </w:pPr>
+                            <w:r>
+                              <w:rPr>
+                                <w:lang w:val="es-ES"/>
+                              </w:rPr>
+                              <w:t xml:space="preserve">Como: </w:t>
+                            </w:r>
+                            <w:r>
+                              <w:rPr>
+                                <w:lang w:val="es-ES"/>
+                              </w:rPr>
+                              <w:t>Programador FrontEnd</w:t>
+                            </w:r>
+                          </w:p>
+                          <w:p>
+                            <w:pPr>
+                              <w:jc w:val="center"/>
+                              <w:rPr>
+                                <w:lang w:val="es-ES"/>
+                              </w:rPr>
+                            </w:pPr>
+                            <w:r>
+                              <w:rPr>
+                                <w:lang w:val="es-ES"/>
+                              </w:rPr>
+                              <w:t xml:space="preserve">Quiero: </w:t>
+                            </w:r>
+                            <w:r>
+                              <w:rPr>
+                                <w:lang w:val="es-ES"/>
+                              </w:rPr>
+                              <w:t>Crear la estructura</w:t>
+                            </w:r>
+                            <w:r>
+                              <w:rPr>
+                                <w:lang w:val="es-ES"/>
+                              </w:rPr>
+                              <w:t>.</w:t>
+                            </w:r>
+                          </w:p>
+                          <w:p>
+                            <w:pPr>
+                              <w:jc w:val="center"/>
+                              <w:rPr>
+                                <w:lang w:val="es-ES"/>
+                              </w:rPr>
+                            </w:pPr>
+                            <w:r>
+                              <w:rPr>
+                                <w:lang w:val="es-ES"/>
+                              </w:rPr>
+                              <w:t>Para: Portfolio</w:t>
+                            </w:r>
+                          </w:p>
+                        </w:txbxContent>
+                      </wps:txbx>
+                      <wps:bodyPr rot="0" spcFirstLastPara="0" vertOverflow="overflow" horzOverflow="overflow" vert="horz" wrap="square" lIns="91440" tIns="45720" rIns="91440" bIns="45720" numCol="1" spcCol="0" rtlCol="0" fromWordArt="0" anchor="ctr" anchorCtr="0" forceAA="0" compatLnSpc="1">
+                        <a:prstTxWarp prst="textNoShape">
+                          <a:avLst/>
+                        </a:prstTxWarp>
+                        <a:noAutofit/>
+                      </wps:bodyPr>
+                    </wps:wsp>
+                  </a:graphicData>
+                </a:graphic>
+              </wp:anchor>
+            </w:drawing>
+          </mc:Choice>
+          <mc:Fallback>
+            <w:pict>
+              <v:rect w14:anchorId="0BE1FECA" id="Rectángulo 11" o:spid="_x0000_s1036" style="position:absolute;left:0;text-align:left;margin-left:319pt;margin-top:19.85pt;width:154.2pt;height:111.2pt;z-index:251672576;visibility:visible;mso-wrap-style:square;mso-wrap-distance-left:9pt;mso-wrap-distance-top:0;mso-wrap-distance-right:9pt;mso-wrap-distance-bottom:0;mso-position-horizontal:absolute;mso-position-horizontal-relative:text;mso-position-vertical:absolute;mso-position-vertical-relative:text;v-text-anchor:middle" o:gfxdata="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" fillcolor="#65a0d7 [3028]" strokecolor="#5b9bd5 [3204]" strokeweight=".5pt">
+                <v:fill color2="#5898d4 [3172]" rotate="t" colors="0 #71a6db;.5 #559bdb;1 #438ac9" focus="100%" type="gradient">
+                  <o:fill v:ext="view" type="gradientUnscaled"/>
+                </v:fill>
+                <v:textbox>
+                  <w:txbxContent>
+                    <w:p>
+                      <w:pPr>
+                        <w:jc w:val="center"/>
+                        <w:rPr>
+                          <w:lang w:val="es-ES"/>
+                        </w:rPr>
+                      </w:pPr>
+                      <w:r>
+                        <w:rPr>
+                          <w:lang w:val="es-ES"/>
+                        </w:rPr>
                         <w:t xml:space="preserve">Como: </w:t>
                       </w:r>
                       <w:r>
                         <w:rPr>
                           <w:lang w:val="es-ES"/>
                         </w:rPr>
-                        <w:t>Maquetador Web</w:t>
+                        <w:t>Programador FrontEnd</w:t>
                       </w:r>
                     </w:p>
                     <w:p>
@@ -2134,25 +2485,7 @@
                         <w:rPr>
                           <w:lang w:val="es-ES"/>
                         </w:rPr>
-                        <w:t xml:space="preserve">Añadir las imágenes </w:t>
-                      </w:r>
-                      <w:r>
-                        <w:rPr>
-                          <w:lang w:val="es-ES"/>
-                        </w:rPr>
-                        <w:t xml:space="preserve">y fuentes </w:t>
-                      </w:r>
-                      <w:r>
-                        <w:rPr>
-                          <w:lang w:val="es-ES"/>
-                        </w:rPr>
-                        <w:t>necesaria</w:t>
-                      </w:r>
-                      <w:r>
-                        <w:rPr>
-                          <w:lang w:val="es-ES"/>
-                        </w:rPr>
-                        <w:t>s</w:t>
+                        <w:t>Crear la estructura</w:t>
                       </w:r>
                       <w:r>
                         <w:rPr>
@@ -2174,6 +2507,769 @@
                         </w:rPr>
                         <w:t>Para: Portfolio</w:t>
                       </w:r>
+                    </w:p>
+                  </w:txbxContent>
+                </v:textbox>
+              </v:rect>
+            </w:pict>
+          </mc:Fallback>
+        </mc:AlternateContent>
+      </w:r>
+      <w:r>
+        <w:rPr>
+          <w:noProof/>
+        </w:rPr>
+        <mc:AlternateContent>
+          <mc:Choice Requires="wps">
+            <w:drawing>
+              <wp:anchor distT="0" distB="0" distL="114300" distR="114300" simplePos="0" relativeHeight="251671552" behindDoc="0" locked="0" layoutInCell="1" allowOverlap="1" wp14:anchorId="093173DD" wp14:editId="4936AD4A">
+                <wp:simplePos x="0" y="0"/>
+                <wp:positionH relativeFrom="column">
+                  <wp:posOffset>1997435</wp:posOffset>
+                </wp:positionH>
+                <wp:positionV relativeFrom="paragraph">
+                  <wp:posOffset>245489</wp:posOffset>
+                </wp:positionV>
+                <wp:extent cx="1937982" cy="1405720"/>
+                <wp:effectExtent l="0" t="0" r="24765" b="23495"/>
+                <wp:wrapNone/>
+                <wp:docPr id="12" name="Rectángulo 12"/>
+                <wp:cNvGraphicFramePr/>
+                <a:graphic xmlns:a="http://schemas.openxmlformats.org/drawingml/2006/main">
+                  <a:graphicData uri="http://schemas.microsoft.com/office/word/2010/wordprocessingShape">
+                    <wps:wsp>
+                      <wps:cNvSpPr/>
+                      <wps:spPr>
+                        <a:xfrm>
+                          <a:off x="0" y="0"/>
+                          <a:ext cx="1937982" cy="1405720"/>
+                        </a:xfrm>
+                        <a:prstGeom prst="rect">
+                          <a:avLst/>
+                        </a:prstGeom>
+                      </wps:spPr>
+                      <wps:style>
+                        <a:lnRef idx="1">
+                          <a:schemeClr val="accent1"/>
+                        </a:lnRef>
+                        <a:fillRef idx="3">
+                          <a:schemeClr val="accent1"/>
+                        </a:fillRef>
+                        <a:effectRef idx="2">
+                          <a:schemeClr val="accent1"/>
+                        </a:effectRef>
+                        <a:fontRef idx="minor">
+                          <a:schemeClr val="lt1"/>
+                        </a:fontRef>
+                      </wps:style>
+                      <wps:txbx>
+                        <w:txbxContent>
+                          <w:p>
+                            <w:pPr>
+                              <w:jc w:val="center"/>
+                              <w:rPr>
+                                <w:lang w:val="es-ES"/>
+                              </w:rPr>
+                            </w:pPr>
+                            <w:r>
+                              <w:rPr>
+                                <w:lang w:val="es-ES"/>
+                              </w:rPr>
+                              <w:t xml:space="preserve">Como: </w:t>
+                            </w:r>
+                            <w:r>
+                              <w:rPr>
+                                <w:lang w:val="es-ES"/>
+                              </w:rPr>
+                              <w:t>Programador FrontEnd</w:t>
+                            </w:r>
+                          </w:p>
+                          <w:p>
+                            <w:pPr>
+                              <w:jc w:val="center"/>
+                              <w:rPr>
+                                <w:lang w:val="es-ES"/>
+                              </w:rPr>
+                            </w:pPr>
+                            <w:r>
+                              <w:rPr>
+                                <w:lang w:val="es-ES"/>
+                              </w:rPr>
+                              <w:t xml:space="preserve">Quiero: </w:t>
+                            </w:r>
+                            <w:r>
+                              <w:rPr>
+                                <w:lang w:val="es-ES"/>
+                              </w:rPr>
+                              <w:t>Dividir las secciones en componentes de Angular</w:t>
+                            </w:r>
+                          </w:p>
+                          <w:p>
+                            <w:pPr>
+                              <w:jc w:val="center"/>
+                              <w:rPr>
+                                <w:lang w:val="es-ES"/>
+                              </w:rPr>
+                            </w:pPr>
+                            <w:r>
+                              <w:rPr>
+                                <w:lang w:val="es-ES"/>
+                              </w:rPr>
+                              <w:t>Para: Portfolio</w:t>
+                            </w:r>
+                          </w:p>
+                        </w:txbxContent>
+                      </wps:txbx>
+                      <wps:bodyPr rot="0" spcFirstLastPara="0" vertOverflow="overflow" horzOverflow="overflow" vert="horz" wrap="square" lIns="91440" tIns="45720" rIns="91440" bIns="45720" numCol="1" spcCol="0" rtlCol="0" fromWordArt="0" anchor="ctr" anchorCtr="0" forceAA="0" compatLnSpc="1">
+                        <a:prstTxWarp prst="textNoShape">
+                          <a:avLst/>
+                        </a:prstTxWarp>
+                        <a:noAutofit/>
+                      </wps:bodyPr>
+                    </wps:wsp>
+                  </a:graphicData>
+                </a:graphic>
+              </wp:anchor>
+            </w:drawing>
+          </mc:Choice>
+          <mc:Fallback>
+            <w:pict>
+              <v:rect w14:anchorId="093173DD" id="Rectángulo 12" o:spid="_x0000_s1037" style="position:absolute;left:0;text-align:left;margin-left:157.3pt;margin-top:19.35pt;width:152.6pt;height:110.7pt;z-index:251671552;visibility:visible;mso-wrap-style:square;mso-wrap-distance-left:9pt;mso-wrap-distance-top:0;mso-wrap-distance-right:9pt;mso-wrap-distance-bottom:0;mso-position-horizontal:absolute;mso-position-horizontal-relative:text;mso-position-vertical:absolute;mso-position-vertical-relative:text;v-text-anchor:middle" o:gfxdata="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" fillcolor="#65a0d7 [3028]" strokecolor="#5b9bd5 [3204]" strokeweight=".5pt">
+                <v:fill color2="#5898d4 [3172]" rotate="t" colors="0 #71a6db;.5 #559bdb;1 #438ac9" focus="100%" type="gradient">
+                  <o:fill v:ext="view" type="gradientUnscaled"/>
+                </v:fill>
+                <v:textbox>
+                  <w:txbxContent>
+                    <w:p>
+                      <w:pPr>
+                        <w:jc w:val="center"/>
+                        <w:rPr>
+                          <w:lang w:val="es-ES"/>
+                        </w:rPr>
+                      </w:pPr>
+                      <w:r>
+                        <w:rPr>
+                          <w:lang w:val="es-ES"/>
+                        </w:rPr>
+                        <w:t xml:space="preserve">Como: </w:t>
+                      </w:r>
+                      <w:r>
+                        <w:rPr>
+                          <w:lang w:val="es-ES"/>
+                        </w:rPr>
+                        <w:t>Programador FrontEnd</w:t>
+                      </w:r>
+                    </w:p>
+                    <w:p>
+                      <w:pPr>
+                        <w:jc w:val="center"/>
+                        <w:rPr>
+                          <w:lang w:val="es-ES"/>
+                        </w:rPr>
+                      </w:pPr>
+                      <w:r>
+                        <w:rPr>
+                          <w:lang w:val="es-ES"/>
+                        </w:rPr>
+                        <w:t xml:space="preserve">Quiero: </w:t>
+                      </w:r>
+                      <w:r>
+                        <w:rPr>
+                          <w:lang w:val="es-ES"/>
+                        </w:rPr>
+                        <w:t>Dividir las secciones en componentes de Angular</w:t>
+                      </w:r>
+                    </w:p>
+                    <w:p>
+                      <w:pPr>
+                        <w:jc w:val="center"/>
+                        <w:rPr>
+                          <w:lang w:val="es-ES"/>
+                        </w:rPr>
+                      </w:pPr>
+                      <w:r>
+                        <w:rPr>
+                          <w:lang w:val="es-ES"/>
+                        </w:rPr>
+                        <w:t>Para: Portfolio</w:t>
+                      </w:r>
+                    </w:p>
+                  </w:txbxContent>
+                </v:textbox>
+              </v:rect>
+            </w:pict>
+          </mc:Fallback>
+        </mc:AlternateContent>
+      </w:r>
+      <w:r>
+        <w:rPr>
+          <w:noProof/>
+        </w:rPr>
+        <mc:AlternateContent>
+          <mc:Choice Requires="wps">
+            <w:drawing>
+              <wp:anchor distT="0" distB="0" distL="114300" distR="114300" simplePos="0" relativeHeight="251670528" behindDoc="0" locked="0" layoutInCell="1" allowOverlap="1" wp14:anchorId="51A2DF13" wp14:editId="7054CB05">
+                <wp:simplePos x="0" y="0"/>
+                <wp:positionH relativeFrom="column">
+                  <wp:posOffset>-22434</wp:posOffset>
+                </wp:positionH>
+                <wp:positionV relativeFrom="paragraph">
+                  <wp:posOffset>259137</wp:posOffset>
+                </wp:positionV>
+                <wp:extent cx="1876568" cy="1371600"/>
+                <wp:effectExtent l="0" t="0" r="28575" b="19050"/>
+                <wp:wrapNone/>
+                <wp:docPr id="13" name="Rectángulo 13"/>
+                <wp:cNvGraphicFramePr/>
+                <a:graphic xmlns:a="http://schemas.openxmlformats.org/drawingml/2006/main">
+                  <a:graphicData uri="http://schemas.microsoft.com/office/word/2010/wordprocessingShape">
+                    <wps:wsp>
+                      <wps:cNvSpPr/>
+                      <wps:spPr>
+                        <a:xfrm>
+                          <a:off x="0" y="0"/>
+                          <a:ext cx="1876568" cy="1371600"/>
+                        </a:xfrm>
+                        <a:prstGeom prst="rect">
+                          <a:avLst/>
+                        </a:prstGeom>
+                      </wps:spPr>
+                      <wps:style>
+                        <a:lnRef idx="1">
+                          <a:schemeClr val="accent1"/>
+                        </a:lnRef>
+                        <a:fillRef idx="3">
+                          <a:schemeClr val="accent1"/>
+                        </a:fillRef>
+                        <a:effectRef idx="2">
+                          <a:schemeClr val="accent1"/>
+                        </a:effectRef>
+                        <a:fontRef idx="minor">
+                          <a:schemeClr val="lt1"/>
+                        </a:fontRef>
+                      </wps:style>
+                      <wps:txbx>
+                        <w:txbxContent>
+                          <w:p>
+                            <w:pPr>
+                              <w:jc w:val="center"/>
+                              <w:rPr>
+                                <w:lang w:val="es-ES"/>
+                              </w:rPr>
+                            </w:pPr>
+                            <w:r>
+                              <w:rPr>
+                                <w:lang w:val="es-ES"/>
+                              </w:rPr>
+                              <w:t>Como: Programador FrontEnd</w:t>
+                            </w:r>
+                          </w:p>
+                          <w:p>
+                            <w:pPr>
+                              <w:jc w:val="center"/>
+                              <w:rPr>
+                                <w:lang w:val="es-ES"/>
+                              </w:rPr>
+                            </w:pPr>
+                            <w:r>
+                              <w:rPr>
+                                <w:lang w:val="es-ES"/>
+                              </w:rPr>
+                              <w:t xml:space="preserve">Quiero: </w:t>
+                            </w:r>
+                            <w:r>
+                              <w:rPr>
+                                <w:lang w:val="es-ES"/>
+                              </w:rPr>
+                              <w:t>Crear nuevo proyecto con Angular e instalar bootstrap.</w:t>
+                            </w:r>
+                          </w:p>
+                          <w:p>
+                            <w:pPr>
+                              <w:jc w:val="center"/>
+                              <w:rPr>
+                                <w:lang w:val="es-ES"/>
+                              </w:rPr>
+                            </w:pPr>
+                            <w:r>
+                              <w:rPr>
+                                <w:lang w:val="es-ES"/>
+                              </w:rPr>
+                              <w:t>Para: Portfolio</w:t>
+                            </w:r>
+                          </w:p>
+                        </w:txbxContent>
+                      </wps:txbx>
+                      <wps:bodyPr rot="0" spcFirstLastPara="0" vertOverflow="overflow" horzOverflow="overflow" vert="horz" wrap="square" lIns="91440" tIns="45720" rIns="91440" bIns="45720" numCol="1" spcCol="0" rtlCol="0" fromWordArt="0" anchor="ctr" anchorCtr="0" forceAA="0" compatLnSpc="1">
+                        <a:prstTxWarp prst="textNoShape">
+                          <a:avLst/>
+                        </a:prstTxWarp>
+                        <a:noAutofit/>
+                      </wps:bodyPr>
+                    </wps:wsp>
+                  </a:graphicData>
+                </a:graphic>
+              </wp:anchor>
+            </w:drawing>
+          </mc:Choice>
+          <mc:Fallback>
+            <w:pict>
+              <v:rect w14:anchorId="51A2DF13" id="Rectángulo 13" o:spid="_x0000_s1038" style="position:absolute;left:0;text-align:left;margin-left:-1.75pt;margin-top:20.4pt;width:147.75pt;height:108pt;z-index:251670528;visibility:visible;mso-wrap-style:square;mso-wrap-distance-left:9pt;mso-wrap-distance-top:0;mso-wrap-distance-right:9pt;mso-wrap-distance-bottom:0;mso-position-horizontal:absolute;mso-position-horizontal-relative:text;mso-position-vertical:absolute;mso-position-vertical-relative:text;v-text-anchor:middle" o:gfxdata="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" fillcolor="#65a0d7 [3028]" strokecolor="#5b9bd5 [3204]" strokeweight=".5pt">
+                <v:fill color2="#5898d4 [3172]" rotate="t" colors="0 #71a6db;.5 #559bdb;1 #438ac9" focus="100%" type="gradient">
+                  <o:fill v:ext="view" type="gradientUnscaled"/>
+                </v:fill>
+                <v:textbox>
+                  <w:txbxContent>
+                    <w:p>
+                      <w:pPr>
+                        <w:jc w:val="center"/>
+                        <w:rPr>
+                          <w:lang w:val="es-ES"/>
+                        </w:rPr>
+                      </w:pPr>
+                      <w:r>
+                        <w:rPr>
+                          <w:lang w:val="es-ES"/>
+                        </w:rPr>
+                        <w:t>Como: Programador FrontEnd</w:t>
+                      </w:r>
+                    </w:p>
+                    <w:p>
+                      <w:pPr>
+                        <w:jc w:val="center"/>
+                        <w:rPr>
+                          <w:lang w:val="es-ES"/>
+                        </w:rPr>
+                      </w:pPr>
+                      <w:r>
+                        <w:rPr>
+                          <w:lang w:val="es-ES"/>
+                        </w:rPr>
+                        <w:t xml:space="preserve">Quiero: </w:t>
+                      </w:r>
+                      <w:r>
+                        <w:rPr>
+                          <w:lang w:val="es-ES"/>
+                        </w:rPr>
+                        <w:t>Crear nuevo proyecto con Angular e instalar bootstrap.</w:t>
+                      </w:r>
+                    </w:p>
+                    <w:p>
+                      <w:pPr>
+                        <w:jc w:val="center"/>
+                        <w:rPr>
+                          <w:lang w:val="es-ES"/>
+                        </w:rPr>
+                      </w:pPr>
+                      <w:r>
+                        <w:rPr>
+                          <w:lang w:val="es-ES"/>
+                        </w:rPr>
+                        <w:t>Para: Portfolio</w:t>
+                      </w:r>
+                    </w:p>
+                  </w:txbxContent>
+                </v:textbox>
+              </v:rect>
+            </w:pict>
+          </mc:Fallback>
+        </mc:AlternateContent>
+      </w:r>
+      <w:r>
+        <w:rPr>
+          <w:lang w:val="es-ES"/>
+        </w:rPr>
+        <w:t>Historias</w:t>
+      </w:r>
+      <w:r>
+        <w:rPr>
+          <w:lang w:val="es-ES"/>
+        </w:rPr>
+        <w:t xml:space="preserve"> de usuario:  Tareas.</w:t>
+      </w:r>
+    </w:p>
+    <w:p>
+      <w:pPr>
+        <w:rPr>
+          <w:lang w:val="es-ES"/>
+        </w:rPr>
+      </w:pPr>
+    </w:p>
+    <w:p>
+      <w:pPr>
+        <w:rPr>
+          <w:lang w:val="es-ES"/>
+        </w:rPr>
+      </w:pPr>
+    </w:p>
+    <w:p>
+      <w:pPr>
+        <w:rPr>
+          <w:lang w:val="es-ES"/>
+        </w:rPr>
+      </w:pPr>
+    </w:p>
+    <w:p>
+      <w:pPr>
+        <w:rPr>
+          <w:lang w:val="es-ES"/>
+        </w:rPr>
+      </w:pPr>
+    </w:p>
+    <w:p>
+      <w:pPr>
+        <w:rPr>
+          <w:lang w:val="es-ES"/>
+        </w:rPr>
+      </w:pPr>
+    </w:p>
+    <w:p>
+      <w:pPr>
+        <w:rPr>
+          <w:lang w:val="es-ES"/>
+        </w:rPr>
+      </w:pPr>
+      <w:r>
+        <w:rPr>
+          <w:noProof/>
+        </w:rPr>
+        <mc:AlternateContent>
+          <mc:Choice Requires="wps">
+            <w:drawing>
+              <wp:anchor distT="0" distB="0" distL="114300" distR="114300" simplePos="0" relativeHeight="251674624" behindDoc="0" locked="0" layoutInCell="1" allowOverlap="1">
+                <wp:simplePos x="0" y="0"/>
+                <wp:positionH relativeFrom="column">
+                  <wp:posOffset>898790</wp:posOffset>
+                </wp:positionH>
+                <wp:positionV relativeFrom="paragraph">
+                  <wp:posOffset>14842</wp:posOffset>
+                </wp:positionV>
+                <wp:extent cx="2013045" cy="1241425"/>
+                <wp:effectExtent l="0" t="0" r="25400" b="15875"/>
+                <wp:wrapNone/>
+                <wp:docPr id="15" name="Rectángulo 15"/>
+                <wp:cNvGraphicFramePr/>
+                <a:graphic xmlns:a="http://schemas.openxmlformats.org/drawingml/2006/main">
+                  <a:graphicData uri="http://schemas.microsoft.com/office/word/2010/wordprocessingShape">
+                    <wps:wsp>
+                      <wps:cNvSpPr/>
+                      <wps:spPr>
+                        <a:xfrm>
+                          <a:off x="0" y="0"/>
+                          <a:ext cx="2013045" cy="1241425"/>
+                        </a:xfrm>
+                        <a:prstGeom prst="rect">
+                          <a:avLst/>
+                        </a:prstGeom>
+                      </wps:spPr>
+                      <wps:style>
+                        <a:lnRef idx="1">
+                          <a:schemeClr val="dk1"/>
+                        </a:lnRef>
+                        <a:fillRef idx="3">
+                          <a:schemeClr val="dk1"/>
+                        </a:fillRef>
+                        <a:effectRef idx="2">
+                          <a:schemeClr val="dk1"/>
+                        </a:effectRef>
+                        <a:fontRef idx="minor">
+                          <a:schemeClr val="lt1"/>
+                        </a:fontRef>
+                      </wps:style>
+                      <wps:txbx>
+                        <w:txbxContent>
+                          <w:p>
+                            <w:pPr>
+                              <w:jc w:val="center"/>
+                              <w:rPr>
+                                <w:lang w:val="es-ES"/>
+                              </w:rPr>
+                            </w:pPr>
+                            <w:r>
+                              <w:rPr>
+                                <w:lang w:val="es-ES"/>
+                              </w:rPr>
+                              <w:t>Como: Programador FrontEnd</w:t>
+                            </w:r>
+                          </w:p>
+                          <w:p>
+                            <w:pPr>
+                              <w:jc w:val="center"/>
+                              <w:rPr>
+                                <w:lang w:val="es-ES"/>
+                              </w:rPr>
+                            </w:pPr>
+                            <w:r>
+                              <w:rPr>
+                                <w:lang w:val="es-ES"/>
+                              </w:rPr>
+                              <w:t>Quiero: Crear los botones de añadir, eliminar o modificar, para cada componente.</w:t>
+                            </w:r>
+                          </w:p>
+                          <w:p>
+                            <w:pPr>
+                              <w:jc w:val="center"/>
+                              <w:rPr>
+                                <w:lang w:val="es-ES"/>
+                              </w:rPr>
+                            </w:pPr>
+                            <w:r>
+                              <w:rPr>
+                                <w:lang w:val="es-ES"/>
+                              </w:rPr>
+                              <w:t>Para: Portfolio</w:t>
+                            </w:r>
+                          </w:p>
+                        </w:txbxContent>
+                      </wps:txbx>
+                      <wps:bodyPr rot="0" spcFirstLastPara="0" vertOverflow="overflow" horzOverflow="overflow" vert="horz" wrap="square" lIns="91440" tIns="45720" rIns="91440" bIns="45720" numCol="1" spcCol="0" rtlCol="0" fromWordArt="0" anchor="ctr" anchorCtr="0" forceAA="0" compatLnSpc="1">
+                        <a:prstTxWarp prst="textNoShape">
+                          <a:avLst/>
+                        </a:prstTxWarp>
+                        <a:noAutofit/>
+                      </wps:bodyPr>
+                    </wps:wsp>
+                  </a:graphicData>
+                </a:graphic>
+                <wp14:sizeRelV relativeFrom="margin">
+                  <wp14:pctHeight>0</wp14:pctHeight>
+                </wp14:sizeRelV>
+              </wp:anchor>
+            </w:drawing>
+          </mc:Choice>
+          <mc:Fallback>
+            <w:pict>
+              <v:rect id="Rectángulo 15" o:spid="_x0000_s1039" style="position:absolute;margin-left:70.75pt;margin-top:1.15pt;width:158.5pt;height:97.75pt;z-index:251674624;visibility:visible;mso-wrap-style:square;mso-height-percent:0;mso-wrap-distance-left:9pt;mso-wrap-distance-top:0;mso-wrap-distance-right:9pt;mso-wrap-distance-bottom:0;mso-position-horizontal:absolute;mso-position-horizontal-relative:text;mso-position-vertical:absolute;mso-position-vertical-relative:text;mso-height-percent:0;mso-height-relative:margin;v-text-anchor:middle" o:gfxdata="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" fillcolor="#101010 [3024]" strokecolor="black [3200]" strokeweight=".5pt">
+                <v:fill color2="black [3168]" rotate="t" colors="0 #454545;.5 black;1 black" focus="100%" type="gradient">
+                  <o:fill v:ext="view" type="gradientUnscaled"/>
+                </v:fill>
+                <v:textbox>
+                  <w:txbxContent>
+                    <w:p>
+                      <w:pPr>
+                        <w:jc w:val="center"/>
+                        <w:rPr>
+                          <w:lang w:val="es-ES"/>
+                        </w:rPr>
+                      </w:pPr>
+                      <w:r>
+                        <w:rPr>
+                          <w:lang w:val="es-ES"/>
+                        </w:rPr>
+                        <w:t>Como: Programador FrontEnd</w:t>
+                      </w:r>
+                    </w:p>
+                    <w:p>
+                      <w:pPr>
+                        <w:jc w:val="center"/>
+                        <w:rPr>
+                          <w:lang w:val="es-ES"/>
+                        </w:rPr>
+                      </w:pPr>
+                      <w:r>
+                        <w:rPr>
+                          <w:lang w:val="es-ES"/>
+                        </w:rPr>
+                        <w:t>Quiero: Crear los botones de añadir, eliminar o modificar, para cada componente.</w:t>
+                      </w:r>
+                    </w:p>
+                    <w:p>
+                      <w:pPr>
+                        <w:jc w:val="center"/>
+                        <w:rPr>
+                          <w:lang w:val="es-ES"/>
+                        </w:rPr>
+                      </w:pPr>
+                      <w:r>
+                        <w:rPr>
+                          <w:lang w:val="es-ES"/>
+                        </w:rPr>
+                        <w:t>Para: Portfolio</w:t>
+                      </w:r>
+                    </w:p>
+                  </w:txbxContent>
+                </v:textbox>
+              </v:rect>
+            </w:pict>
+          </mc:Fallback>
+        </mc:AlternateContent>
+      </w:r>
+      <w:r>
+        <w:rPr>
+          <w:noProof/>
+        </w:rPr>
+        <mc:AlternateContent>
+          <mc:Choice Requires="wps">
+            <w:drawing>
+              <wp:anchor distT="0" distB="0" distL="114300" distR="114300" simplePos="0" relativeHeight="251673600" behindDoc="0" locked="0" layoutInCell="1" allowOverlap="1">
+                <wp:simplePos x="0" y="0"/>
+                <wp:positionH relativeFrom="column">
+                  <wp:posOffset>3048076</wp:posOffset>
+                </wp:positionH>
+                <wp:positionV relativeFrom="paragraph">
+                  <wp:posOffset>14301</wp:posOffset>
+                </wp:positionV>
+                <wp:extent cx="1917511" cy="1241946"/>
+                <wp:effectExtent l="0" t="0" r="26035" b="15875"/>
+                <wp:wrapNone/>
+                <wp:docPr id="14" name="Rectángulo 14"/>
+                <wp:cNvGraphicFramePr/>
+                <a:graphic xmlns:a="http://schemas.openxmlformats.org/drawingml/2006/main">
+                  <a:graphicData uri="http://schemas.microsoft.com/office/word/2010/wordprocessingShape">
+                    <wps:wsp>
+                      <wps:cNvSpPr/>
+                      <wps:spPr>
+                        <a:xfrm>
+                          <a:off x="0" y="0"/>
+                          <a:ext cx="1917511" cy="1241946"/>
+                        </a:xfrm>
+                        <a:prstGeom prst="rect">
+                          <a:avLst/>
+                        </a:prstGeom>
+                      </wps:spPr>
+                      <wps:style>
+                        <a:lnRef idx="1">
+                          <a:schemeClr val="accent1"/>
+                        </a:lnRef>
+                        <a:fillRef idx="3">
+                          <a:schemeClr val="accent1"/>
+                        </a:fillRef>
+                        <a:effectRef idx="2">
+                          <a:schemeClr val="accent1"/>
+                        </a:effectRef>
+                        <a:fontRef idx="minor">
+                          <a:schemeClr val="lt1"/>
+                        </a:fontRef>
+                      </wps:style>
+                      <wps:txbx>
+                        <w:txbxContent>
+                          <w:p>
+                            <w:pPr>
+                              <w:jc w:val="center"/>
+                              <w:rPr>
+                                <w:lang w:val="es-ES"/>
+                              </w:rPr>
+                            </w:pPr>
+                            <w:r>
+                              <w:rPr>
+                                <w:lang w:val="es-ES"/>
+                              </w:rPr>
+                              <w:t>Como: Programador FrontEnd</w:t>
+                            </w:r>
+                          </w:p>
+                          <w:p>
+                            <w:pPr>
+                              <w:jc w:val="center"/>
+                              <w:rPr>
+                                <w:lang w:val="es-ES"/>
+                              </w:rPr>
+                            </w:pPr>
+                            <w:r>
+                              <w:rPr>
+                                <w:lang w:val="es-ES"/>
+                              </w:rPr>
+                              <w:t xml:space="preserve">Quiero: </w:t>
+                            </w:r>
+                            <w:r>
+                              <w:rPr>
+                                <w:lang w:val="es-ES"/>
+                              </w:rPr>
+                              <w:t>Agregar el sistema de rutas al proyecto.</w:t>
+                            </w:r>
+                          </w:p>
+                          <w:p>
+                            <w:pPr>
+                              <w:jc w:val="center"/>
+                              <w:rPr>
+                                <w:lang w:val="es-ES"/>
+                              </w:rPr>
+                            </w:pPr>
+                            <w:r>
+                              <w:rPr>
+                                <w:lang w:val="es-ES"/>
+                              </w:rPr>
+                              <w:t>Para: Portfolio</w:t>
+                            </w:r>
+                          </w:p>
+                          <w:p>
+                            <w:pPr>
+                              <w:jc w:val="center"/>
+                            </w:pPr>
+                          </w:p>
+                        </w:txbxContent>
+                      </wps:txbx>
+                      <wps:bodyPr rot="0" spcFirstLastPara="0" vertOverflow="overflow" horzOverflow="overflow" vert="horz" wrap="square" lIns="91440" tIns="45720" rIns="91440" bIns="45720" numCol="1" spcCol="0" rtlCol="0" fromWordArt="0" anchor="ctr" anchorCtr="0" forceAA="0" compatLnSpc="1">
+                        <a:prstTxWarp prst="textNoShape">
+                          <a:avLst/>
+                        </a:prstTxWarp>
+                        <a:noAutofit/>
+                      </wps:bodyPr>
+                    </wps:wsp>
+                  </a:graphicData>
+                </a:graphic>
+              </wp:anchor>
+            </w:drawing>
+          </mc:Choice>
+          <mc:Fallback>
+            <w:pict>
+              <v:rect id="Rectángulo 14" o:spid="_x0000_s1040" style="position:absolute;margin-left:240pt;margin-top:1.15pt;width:151pt;height:97.8pt;z-index:251673600;visibility:visible;mso-wrap-style:square;mso-wrap-distance-left:9pt;mso-wrap-distance-top:0;mso-wrap-distance-right:9pt;mso-wrap-distance-bottom:0;mso-position-horizontal:absolute;mso-position-horizontal-relative:text;mso-position-vertical:absolute;mso-position-vertical-relative:text;v-text-anchor:middle" o:gfxdata="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" fillcolor="#65a0d7 [3028]" strokecolor="#5b9bd5 [3204]" strokeweight=".5pt">
+                <v:fill color2="#5898d4 [3172]" rotate="t" colors="0 #71a6db;.5 #559bdb;1 #438ac9" focus="100%" type="gradient">
+                  <o:fill v:ext="view" type="gradientUnscaled"/>
+                </v:fill>
+                <v:textbox>
+                  <w:txbxContent>
+                    <w:p>
+                      <w:pPr>
+                        <w:jc w:val="center"/>
+                        <w:rPr>
+                          <w:lang w:val="es-ES"/>
+                        </w:rPr>
+                      </w:pPr>
+                      <w:r>
+                        <w:rPr>
+                          <w:lang w:val="es-ES"/>
+                        </w:rPr>
+                        <w:t>Como: Programador FrontEnd</w:t>
+                      </w:r>
+                    </w:p>
+                    <w:p>
+                      <w:pPr>
+                        <w:jc w:val="center"/>
+                        <w:rPr>
+                          <w:lang w:val="es-ES"/>
+                        </w:rPr>
+                      </w:pPr>
+                      <w:r>
+                        <w:rPr>
+                          <w:lang w:val="es-ES"/>
+                        </w:rPr>
+                        <w:t xml:space="preserve">Quiero: </w:t>
+                      </w:r>
+                      <w:r>
+                        <w:rPr>
+                          <w:lang w:val="es-ES"/>
+                        </w:rPr>
+                        <w:t>Agregar el sistema de rutas al proyecto.</w:t>
+                      </w:r>
+                    </w:p>
+                    <w:p>
+                      <w:pPr>
+                        <w:jc w:val="center"/>
+                        <w:rPr>
+                          <w:lang w:val="es-ES"/>
+                        </w:rPr>
+                      </w:pPr>
+                      <w:r>
+                        <w:rPr>
+                          <w:lang w:val="es-ES"/>
+                        </w:rPr>
+                        <w:t>Para: Portfolio</w:t>
+                      </w:r>
+                    </w:p>
+                    <w:p>
+                      <w:pPr>
+                        <w:jc w:val="center"/>
+                      </w:pPr>
                     </w:p>
                   </w:txbxContent>
                 </v:textbox>
@@ -2283,6 +3379,475 @@
     </w:p>
   </w:footnote>
 </w:footnotes>
+</file>
+
+<file path=word/numbering.xml><?xml version="1.0" encoding="utf-8"?>
+<w:numbering xmlns:wpc="http://schemas.microsoft.com/office/word/2010/wordprocessingCanvas" xmlns:cx="http://schemas.microsoft.com/office/drawing/2014/chartex" xmlns:mc="http://schemas.openxmlformats.org/markup-compatibility/2006" xmlns:o="urn:schemas-microsoft-com:office:office" xmlns:r="http://schemas.openxmlformats.org/officeDocument/2006/relationships" xmlns:m="http://schemas.openxmlformats.org/officeDocument/2006/math" xmlns:v="urn:schemas-microsoft-com:vml" xmlns:wp14="http://schemas.microsoft.com/office/word/2010/wordprocessingDrawing" xmlns:wp="http://schemas.openxmlformats.org/drawingml/2006/wordprocessingDrawing" xmlns:w10="urn:schemas-microsoft-com:office:word" xmlns:w="http://schemas.openxmlformats.org/wordprocessingml/2006/main" xmlns:w14="http://schemas.microsoft.com/office/word/2010/wordml" xmlns:w15="http://schemas.microsoft.com/office/word/2012/wordml" xmlns:w16se="http://schemas.microsoft.com/office/word/2015/wordml/symex" xmlns:wpg="http://schemas.microsoft.com/office/word/2010/wordprocessingGroup" xmlns:wpi="http://schemas.microsoft.com/office/word/2010/wordprocessingInk" xmlns:wne="http://schemas.microsoft.com/office/word/2006/wordml" xmlns:wps="http://schemas.microsoft.com/office/word/2010/wordprocessingShape" mc:Ignorable="w14 w15 w16se wp14">
+  <w:abstractNum w:abstractNumId="0" w15:restartNumberingAfterBreak="0">
+    <w:nsid w:val="276B7DCB"/>
+    <w:multiLevelType w:val="hybridMultilevel"/>
+    <w:tmpl w:val="F0465566"/>
+    <w:lvl w:ilvl="0" w:tplc="04090001">
+      <w:start w:val="1"/>
+      <w:numFmt w:val="bullet"/>
+      <w:lvlText w:val=""/>
+      <w:lvlJc w:val="left"/>
+      <w:pPr>
+        <w:ind w:left="720" w:hanging="360"/>
+      </w:pPr>
+      <w:rPr>
+        <w:rFonts w:ascii="Symbol" w:hAnsi="Symbol" w:hint="default"/>
+      </w:rPr>
+    </w:lvl>
+    <w:lvl w:ilvl="1" w:tplc="04090003" w:tentative="1">
+      <w:start w:val="1"/>
+      <w:numFmt w:val="bullet"/>
+      <w:lvlText w:val="o"/>
+      <w:lvlJc w:val="left"/>
+      <w:pPr>
+        <w:ind w:left="1440" w:hanging="360"/>
+      </w:pPr>
+      <w:rPr>
+        <w:rFonts w:ascii="Courier New" w:hAnsi="Courier New" w:cs="Courier New" w:hint="default"/>
+      </w:rPr>
+    </w:lvl>
+    <w:lvl w:ilvl="2" w:tplc="04090005" w:tentative="1">
+      <w:start w:val="1"/>
+      <w:numFmt w:val="bullet"/>
+      <w:lvlText w:val=""/>
+      <w:lvlJc w:val="left"/>
+      <w:pPr>
+        <w:ind w:left="2160" w:hanging="360"/>
+      </w:pPr>
+      <w:rPr>
+        <w:rFonts w:ascii="Wingdings" w:hAnsi="Wingdings" w:hint="default"/>
+      </w:rPr>
+    </w:lvl>
+    <w:lvl w:ilvl="3" w:tplc="04090001" w:tentative="1">
+      <w:start w:val="1"/>
+      <w:numFmt w:val="bullet"/>
+      <w:lvlText w:val=""/>
+      <w:lvlJc w:val="left"/>
+      <w:pPr>
+        <w:ind w:left="2880" w:hanging="360"/>
+      </w:pPr>
+      <w:rPr>
+        <w:rFonts w:ascii="Symbol" w:hAnsi="Symbol" w:hint="default"/>
+      </w:rPr>
+    </w:lvl>
+    <w:lvl w:ilvl="4" w:tplc="04090003" w:tentative="1">
+      <w:start w:val="1"/>
+      <w:numFmt w:val="bullet"/>
+      <w:lvlText w:val="o"/>
+      <w:lvlJc w:val="left"/>
+      <w:pPr>
+        <w:ind w:left="3600" w:hanging="360"/>
+      </w:pPr>
+      <w:rPr>
+        <w:rFonts w:ascii="Courier New" w:hAnsi="Courier New" w:cs="Courier New" w:hint="default"/>
+      </w:rPr>
+    </w:lvl>
+    <w:lvl w:ilvl="5" w:tplc="04090005" w:tentative="1">
+      <w:start w:val="1"/>
+      <w:numFmt w:val="bullet"/>
+      <w:lvlText w:val=""/>
+      <w:lvlJc w:val="left"/>
+      <w:pPr>
+        <w:ind w:left="4320" w:hanging="360"/>
+      </w:pPr>
+      <w:rPr>
+        <w:rFonts w:ascii="Wingdings" w:hAnsi="Wingdings" w:hint="default"/>
+      </w:rPr>
+    </w:lvl>
+    <w:lvl w:ilvl="6" w:tplc="04090001" w:tentative="1">
+      <w:start w:val="1"/>
+      <w:numFmt w:val="bullet"/>
+      <w:lvlText w:val=""/>
+      <w:lvlJc w:val="left"/>
+      <w:pPr>
+        <w:ind w:left="5040" w:hanging="360"/>
+      </w:pPr>
+      <w:rPr>
+        <w:rFonts w:ascii="Symbol" w:hAnsi="Symbol" w:hint="default"/>
+      </w:rPr>
+    </w:lvl>
+    <w:lvl w:ilvl="7" w:tplc="04090003" w:tentative="1">
+      <w:start w:val="1"/>
+      <w:numFmt w:val="bullet"/>
+      <w:lvlText w:val="o"/>
+      <w:lvlJc w:val="left"/>
+      <w:pPr>
+        <w:ind w:left="5760" w:hanging="360"/>
+      </w:pPr>
+      <w:rPr>
+        <w:rFonts w:ascii="Courier New" w:hAnsi="Courier New" w:cs="Courier New" w:hint="default"/>
+      </w:rPr>
+    </w:lvl>
+    <w:lvl w:ilvl="8" w:tplc="04090005" w:tentative="1">
+      <w:start w:val="1"/>
+      <w:numFmt w:val="bullet"/>
+      <w:lvlText w:val=""/>
+      <w:lvlJc w:val="left"/>
+      <w:pPr>
+        <w:ind w:left="6480" w:hanging="360"/>
+      </w:pPr>
+      <w:rPr>
+        <w:rFonts w:ascii="Wingdings" w:hAnsi="Wingdings" w:hint="default"/>
+      </w:rPr>
+    </w:lvl>
+  </w:abstractNum>
+  <w:abstractNum w:abstractNumId="1" w15:restartNumberingAfterBreak="0">
+    <w:nsid w:val="3C8C121A"/>
+    <w:multiLevelType w:val="hybridMultilevel"/>
+    <w:tmpl w:val="39C0C97C"/>
+    <w:lvl w:ilvl="0" w:tplc="04090001">
+      <w:start w:val="1"/>
+      <w:numFmt w:val="bullet"/>
+      <w:lvlText w:val=""/>
+      <w:lvlJc w:val="left"/>
+      <w:pPr>
+        <w:ind w:left="1494" w:hanging="360"/>
+      </w:pPr>
+      <w:rPr>
+        <w:rFonts w:ascii="Symbol" w:hAnsi="Symbol" w:hint="default"/>
+      </w:rPr>
+    </w:lvl>
+    <w:lvl w:ilvl="1" w:tplc="04090003" w:tentative="1">
+      <w:start w:val="1"/>
+      <w:numFmt w:val="bullet"/>
+      <w:lvlText w:val="o"/>
+      <w:lvlJc w:val="left"/>
+      <w:pPr>
+        <w:ind w:left="2214" w:hanging="360"/>
+      </w:pPr>
+      <w:rPr>
+        <w:rFonts w:ascii="Courier New" w:hAnsi="Courier New" w:cs="Courier New" w:hint="default"/>
+      </w:rPr>
+    </w:lvl>
+    <w:lvl w:ilvl="2" w:tplc="04090005" w:tentative="1">
+      <w:start w:val="1"/>
+      <w:numFmt w:val="bullet"/>
+      <w:lvlText w:val=""/>
+      <w:lvlJc w:val="left"/>
+      <w:pPr>
+        <w:ind w:left="2934" w:hanging="360"/>
+      </w:pPr>
+      <w:rPr>
+        <w:rFonts w:ascii="Wingdings" w:hAnsi="Wingdings" w:hint="default"/>
+      </w:rPr>
+    </w:lvl>
+    <w:lvl w:ilvl="3" w:tplc="04090001" w:tentative="1">
+      <w:start w:val="1"/>
+      <w:numFmt w:val="bullet"/>
+      <w:lvlText w:val=""/>
+      <w:lvlJc w:val="left"/>
+      <w:pPr>
+        <w:ind w:left="3654" w:hanging="360"/>
+      </w:pPr>
+      <w:rPr>
+        <w:rFonts w:ascii="Symbol" w:hAnsi="Symbol" w:hint="default"/>
+      </w:rPr>
+    </w:lvl>
+    <w:lvl w:ilvl="4" w:tplc="04090003" w:tentative="1">
+      <w:start w:val="1"/>
+      <w:numFmt w:val="bullet"/>
+      <w:lvlText w:val="o"/>
+      <w:lvlJc w:val="left"/>
+      <w:pPr>
+        <w:ind w:left="4374" w:hanging="360"/>
+      </w:pPr>
+      <w:rPr>
+        <w:rFonts w:ascii="Courier New" w:hAnsi="Courier New" w:cs="Courier New" w:hint="default"/>
+      </w:rPr>
+    </w:lvl>
+    <w:lvl w:ilvl="5" w:tplc="04090005" w:tentative="1">
+      <w:start w:val="1"/>
+      <w:numFmt w:val="bullet"/>
+      <w:lvlText w:val=""/>
+      <w:lvlJc w:val="left"/>
+      <w:pPr>
+        <w:ind w:left="5094" w:hanging="360"/>
+      </w:pPr>
+      <w:rPr>
+        <w:rFonts w:ascii="Wingdings" w:hAnsi="Wingdings" w:hint="default"/>
+      </w:rPr>
+    </w:lvl>
+    <w:lvl w:ilvl="6" w:tplc="04090001" w:tentative="1">
+      <w:start w:val="1"/>
+      <w:numFmt w:val="bullet"/>
+      <w:lvlText w:val=""/>
+      <w:lvlJc w:val="left"/>
+      <w:pPr>
+        <w:ind w:left="5814" w:hanging="360"/>
+      </w:pPr>
+      <w:rPr>
+        <w:rFonts w:ascii="Symbol" w:hAnsi="Symbol" w:hint="default"/>
+      </w:rPr>
+    </w:lvl>
+    <w:lvl w:ilvl="7" w:tplc="04090003" w:tentative="1">
+      <w:start w:val="1"/>
+      <w:numFmt w:val="bullet"/>
+      <w:lvlText w:val="o"/>
+      <w:lvlJc w:val="left"/>
+      <w:pPr>
+        <w:ind w:left="6534" w:hanging="360"/>
+      </w:pPr>
+      <w:rPr>
+        <w:rFonts w:ascii="Courier New" w:hAnsi="Courier New" w:cs="Courier New" w:hint="default"/>
+      </w:rPr>
+    </w:lvl>
+    <w:lvl w:ilvl="8" w:tplc="04090005" w:tentative="1">
+      <w:start w:val="1"/>
+      <w:numFmt w:val="bullet"/>
+      <w:lvlText w:val=""/>
+      <w:lvlJc w:val="left"/>
+      <w:pPr>
+        <w:ind w:left="7254" w:hanging="360"/>
+      </w:pPr>
+      <w:rPr>
+        <w:rFonts w:ascii="Wingdings" w:hAnsi="Wingdings" w:hint="default"/>
+      </w:rPr>
+    </w:lvl>
+  </w:abstractNum>
+  <w:abstractNum w:abstractNumId="2" w15:restartNumberingAfterBreak="0">
+    <w:nsid w:val="47A67CC7"/>
+    <w:multiLevelType w:val="hybridMultilevel"/>
+    <w:tmpl w:val="74A2D0BC"/>
+    <w:lvl w:ilvl="0" w:tplc="04090001">
+      <w:start w:val="1"/>
+      <w:numFmt w:val="bullet"/>
+      <w:lvlText w:val=""/>
+      <w:lvlJc w:val="left"/>
+      <w:pPr>
+        <w:ind w:left="774" w:hanging="360"/>
+      </w:pPr>
+      <w:rPr>
+        <w:rFonts w:ascii="Symbol" w:hAnsi="Symbol" w:hint="default"/>
+      </w:rPr>
+    </w:lvl>
+    <w:lvl w:ilvl="1" w:tplc="04090003" w:tentative="1">
+      <w:start w:val="1"/>
+      <w:numFmt w:val="bullet"/>
+      <w:lvlText w:val="o"/>
+      <w:lvlJc w:val="left"/>
+      <w:pPr>
+        <w:ind w:left="1494" w:hanging="360"/>
+      </w:pPr>
+      <w:rPr>
+        <w:rFonts w:ascii="Courier New" w:hAnsi="Courier New" w:cs="Courier New" w:hint="default"/>
+      </w:rPr>
+    </w:lvl>
+    <w:lvl w:ilvl="2" w:tplc="04090005" w:tentative="1">
+      <w:start w:val="1"/>
+      <w:numFmt w:val="bullet"/>
+      <w:lvlText w:val=""/>
+      <w:lvlJc w:val="left"/>
+      <w:pPr>
+        <w:ind w:left="2214" w:hanging="360"/>
+      </w:pPr>
+      <w:rPr>
+        <w:rFonts w:ascii="Wingdings" w:hAnsi="Wingdings" w:hint="default"/>
+      </w:rPr>
+    </w:lvl>
+    <w:lvl w:ilvl="3" w:tplc="04090001" w:tentative="1">
+      <w:start w:val="1"/>
+      <w:numFmt w:val="bullet"/>
+      <w:lvlText w:val=""/>
+      <w:lvlJc w:val="left"/>
+      <w:pPr>
+        <w:ind w:left="2934" w:hanging="360"/>
+      </w:pPr>
+      <w:rPr>
+        <w:rFonts w:ascii="Symbol" w:hAnsi="Symbol" w:hint="default"/>
+      </w:rPr>
+    </w:lvl>
+    <w:lvl w:ilvl="4" w:tplc="04090003" w:tentative="1">
+      <w:start w:val="1"/>
+      <w:numFmt w:val="bullet"/>
+      <w:lvlText w:val="o"/>
+      <w:lvlJc w:val="left"/>
+      <w:pPr>
+        <w:ind w:left="3654" w:hanging="360"/>
+      </w:pPr>
+      <w:rPr>
+        <w:rFonts w:ascii="Courier New" w:hAnsi="Courier New" w:cs="Courier New" w:hint="default"/>
+      </w:rPr>
+    </w:lvl>
+    <w:lvl w:ilvl="5" w:tplc="04090005" w:tentative="1">
+      <w:start w:val="1"/>
+      <w:numFmt w:val="bullet"/>
+      <w:lvlText w:val=""/>
+      <w:lvlJc w:val="left"/>
+      <w:pPr>
+        <w:ind w:left="4374" w:hanging="360"/>
+      </w:pPr>
+      <w:rPr>
+        <w:rFonts w:ascii="Wingdings" w:hAnsi="Wingdings" w:hint="default"/>
+      </w:rPr>
+    </w:lvl>
+    <w:lvl w:ilvl="6" w:tplc="04090001" w:tentative="1">
+      <w:start w:val="1"/>
+      <w:numFmt w:val="bullet"/>
+      <w:lvlText w:val=""/>
+      <w:lvlJc w:val="left"/>
+      <w:pPr>
+        <w:ind w:left="5094" w:hanging="360"/>
+      </w:pPr>
+      <w:rPr>
+        <w:rFonts w:ascii="Symbol" w:hAnsi="Symbol" w:hint="default"/>
+      </w:rPr>
+    </w:lvl>
+    <w:lvl w:ilvl="7" w:tplc="04090003" w:tentative="1">
+      <w:start w:val="1"/>
+      <w:numFmt w:val="bullet"/>
+      <w:lvlText w:val="o"/>
+      <w:lvlJc w:val="left"/>
+      <w:pPr>
+        <w:ind w:left="5814" w:hanging="360"/>
+      </w:pPr>
+      <w:rPr>
+        <w:rFonts w:ascii="Courier New" w:hAnsi="Courier New" w:cs="Courier New" w:hint="default"/>
+      </w:rPr>
+    </w:lvl>
+    <w:lvl w:ilvl="8" w:tplc="04090005" w:tentative="1">
+      <w:start w:val="1"/>
+      <w:numFmt w:val="bullet"/>
+      <w:lvlText w:val=""/>
+      <w:lvlJc w:val="left"/>
+      <w:pPr>
+        <w:ind w:left="6534" w:hanging="360"/>
+      </w:pPr>
+      <w:rPr>
+        <w:rFonts w:ascii="Wingdings" w:hAnsi="Wingdings" w:hint="default"/>
+      </w:rPr>
+    </w:lvl>
+  </w:abstractNum>
+  <w:abstractNum w:abstractNumId="3" w15:restartNumberingAfterBreak="0">
+    <w:nsid w:val="5CA14BBB"/>
+    <w:multiLevelType w:val="hybridMultilevel"/>
+    <w:tmpl w:val="6958ECCA"/>
+    <w:lvl w:ilvl="0" w:tplc="04090001">
+      <w:start w:val="1"/>
+      <w:numFmt w:val="bullet"/>
+      <w:lvlText w:val=""/>
+      <w:lvlJc w:val="left"/>
+      <w:pPr>
+        <w:ind w:left="774" w:hanging="360"/>
+      </w:pPr>
+      <w:rPr>
+        <w:rFonts w:ascii="Symbol" w:hAnsi="Symbol" w:hint="default"/>
+      </w:rPr>
+    </w:lvl>
+    <w:lvl w:ilvl="1" w:tplc="04090003" w:tentative="1">
+      <w:start w:val="1"/>
+      <w:numFmt w:val="bullet"/>
+      <w:lvlText w:val="o"/>
+      <w:lvlJc w:val="left"/>
+      <w:pPr>
+        <w:ind w:left="1494" w:hanging="360"/>
+      </w:pPr>
+      <w:rPr>
+        <w:rFonts w:ascii="Courier New" w:hAnsi="Courier New" w:cs="Courier New" w:hint="default"/>
+      </w:rPr>
+    </w:lvl>
+    <w:lvl w:ilvl="2" w:tplc="04090005" w:tentative="1">
+      <w:start w:val="1"/>
+      <w:numFmt w:val="bullet"/>
+      <w:lvlText w:val=""/>
+      <w:lvlJc w:val="left"/>
+      <w:pPr>
+        <w:ind w:left="2214" w:hanging="360"/>
+      </w:pPr>
+      <w:rPr>
+        <w:rFonts w:ascii="Wingdings" w:hAnsi="Wingdings" w:hint="default"/>
+      </w:rPr>
+    </w:lvl>
+    <w:lvl w:ilvl="3" w:tplc="04090001" w:tentative="1">
+      <w:start w:val="1"/>
+      <w:numFmt w:val="bullet"/>
+      <w:lvlText w:val=""/>
+      <w:lvlJc w:val="left"/>
+      <w:pPr>
+        <w:ind w:left="2934" w:hanging="360"/>
+      </w:pPr>
+      <w:rPr>
+        <w:rFonts w:ascii="Symbol" w:hAnsi="Symbol" w:hint="default"/>
+      </w:rPr>
+    </w:lvl>
+    <w:lvl w:ilvl="4" w:tplc="04090003" w:tentative="1">
+      <w:start w:val="1"/>
+      <w:numFmt w:val="bullet"/>
+      <w:lvlText w:val="o"/>
+      <w:lvlJc w:val="left"/>
+      <w:pPr>
+        <w:ind w:left="3654" w:hanging="360"/>
+      </w:pPr>
+      <w:rPr>
+        <w:rFonts w:ascii="Courier New" w:hAnsi="Courier New" w:cs="Courier New" w:hint="default"/>
+      </w:rPr>
+    </w:lvl>
+    <w:lvl w:ilvl="5" w:tplc="04090005" w:tentative="1">
+      <w:start w:val="1"/>
+      <w:numFmt w:val="bullet"/>
+      <w:lvlText w:val=""/>
+      <w:lvlJc w:val="left"/>
+      <w:pPr>
+        <w:ind w:left="4374" w:hanging="360"/>
+      </w:pPr>
+      <w:rPr>
+        <w:rFonts w:ascii="Wingdings" w:hAnsi="Wingdings" w:hint="default"/>
+      </w:rPr>
+    </w:lvl>
+    <w:lvl w:ilvl="6" w:tplc="04090001" w:tentative="1">
+      <w:start w:val="1"/>
+      <w:numFmt w:val="bullet"/>
+      <w:lvlText w:val=""/>
+      <w:lvlJc w:val="left"/>
+      <w:pPr>
+        <w:ind w:left="5094" w:hanging="360"/>
+      </w:pPr>
+      <w:rPr>
+        <w:rFonts w:ascii="Symbol" w:hAnsi="Symbol" w:hint="default"/>
+      </w:rPr>
+    </w:lvl>
+    <w:lvl w:ilvl="7" w:tplc="04090003" w:tentative="1">
+      <w:start w:val="1"/>
+      <w:numFmt w:val="bullet"/>
+      <w:lvlText w:val="o"/>
+      <w:lvlJc w:val="left"/>
+      <w:pPr>
+        <w:ind w:left="5814" w:hanging="360"/>
+      </w:pPr>
+      <w:rPr>
+        <w:rFonts w:ascii="Courier New" w:hAnsi="Courier New" w:cs="Courier New" w:hint="default"/>
+      </w:rPr>
+    </w:lvl>
+    <w:lvl w:ilvl="8" w:tplc="04090005" w:tentative="1">
+      <w:start w:val="1"/>
+      <w:numFmt w:val="bullet"/>
+      <w:lvlText w:val=""/>
+      <w:lvlJc w:val="left"/>
+      <w:pPr>
+        <w:ind w:left="6534" w:hanging="360"/>
+      </w:pPr>
+      <w:rPr>
+        <w:rFonts w:ascii="Wingdings" w:hAnsi="Wingdings" w:hint="default"/>
+      </w:rPr>
+    </w:lvl>
+  </w:abstractNum>
+  <w:num w:numId="1">
+    <w:abstractNumId w:val="0"/>
+  </w:num>
+  <w:num w:numId="2">
+    <w:abstractNumId w:val="3"/>
+  </w:num>
+  <w:num w:numId="3">
+    <w:abstractNumId w:val="2"/>
+  </w:num>
+  <w:num w:numId="4">
+    <w:abstractNumId w:val="1"/>
+  </w:num>
+</w:numbering>
 </file>
 
 <file path=word/styles.xml><?xml version="1.0" encoding="utf-8"?>
@@ -2785,6 +4350,17 @@
     <w:uiPriority w:val="99"/>
     <w:rsid w:val="00043E6B"/>
   </w:style>
+  <w:style w:type="paragraph" w:styleId="Prrafodelista">
+    <w:name w:val="List Paragraph"/>
+    <w:basedOn w:val="Normal"/>
+    <w:uiPriority w:val="34"/>
+    <w:qFormat/>
+    <w:rsid w:val="007531D7"/>
+    <w:pPr>
+      <w:ind w:left="720"/>
+      <w:contextualSpacing/>
+    </w:pPr>
+  </w:style>
 </w:styles>
 </file>
 
@@ -3047,4 +4623,16 @@
     </a:ext>
   </a:extLst>
 </a:theme>
+</file>
+
+<file path=customXml/item1.xml><?xml version="1.0" encoding="utf-8"?>
+<b:Sources xmlns:b="http://schemas.openxmlformats.org/officeDocument/2006/bibliography" xmlns="http://schemas.openxmlformats.org/officeDocument/2006/bibliography" SelectedStyle="\APASixthEditionOfficeOnline.xsl" StyleName="APA" Version="6"/>
+</file>
+
+<file path=customXml/itemProps1.xml><?xml version="1.0" encoding="utf-8"?>
+<ds:datastoreItem xmlns:ds="http://schemas.openxmlformats.org/officeDocument/2006/customXml" ds:itemID="{FA71EEEF-C0AA-439F-9CD0-20E6D0689659}">
+  <ds:schemaRefs>
+    <ds:schemaRef ds:uri="http://schemas.openxmlformats.org/officeDocument/2006/bibliography"/>
+  </ds:schemaRefs>
+</ds:datastoreItem>
 </file>
</xml_diff>

<commit_message>
Primera conexion con el BackEnd,Secciones Acerca_de y Experiencia.
</commit_message>
<xml_diff>
--- a/Guia de Proyecto Final.docx
+++ b/Guia de Proyecto Final.docx
@@ -2303,8 +2303,6 @@
         </w:rPr>
         <w:t>4hs 47min.</w:t>
       </w:r>
-      <w:bookmarkStart w:id="0" w:name="_GoBack"/>
-      <w:bookmarkEnd w:id="0"/>
     </w:p>
     <w:p>
       <w:pPr>
@@ -3316,7 +3314,665 @@
     </w:p>
     <w:p>
       <w:pPr>
-        <w:rPr>
+        <w:pStyle w:val="Citadestacada"/>
+        <w:rPr>
+          <w:lang w:val="es-ES"/>
+        </w:rPr>
+      </w:pPr>
+      <w:r>
+        <w:rPr>
+          <w:lang w:val="es-ES"/>
+        </w:rPr>
+        <w:t>Módulo</w:t>
+      </w:r>
+      <w:r>
+        <w:rPr>
+          <w:lang w:val="es-ES"/>
+        </w:rPr>
+        <w:t xml:space="preserve"> 8</w:t>
+      </w:r>
+    </w:p>
+    <w:p>
+      <w:pPr>
+        <w:pStyle w:val="Prrafodelista"/>
+        <w:numPr>
+          <w:ilvl w:val="0"/>
+          <w:numId w:val="1"/>
+        </w:numPr>
+        <w:rPr>
+          <w:lang w:val="es-ES"/>
+        </w:rPr>
+      </w:pPr>
+      <w:r>
+        <w:rPr>
+          <w:lang w:val="es-ES"/>
+        </w:rPr>
+        <w:t>(Java Spring Boot) Diseño y creació</w:t>
+      </w:r>
+      <w:r>
+        <w:rPr>
+          <w:lang w:val="es-ES"/>
+        </w:rPr>
+        <w:t>n de las APIs necesarias (BackEnd) para conectar el Front</w:t>
+      </w:r>
+      <w:r>
+        <w:rPr>
+          <w:lang w:val="es-ES"/>
+        </w:rPr>
+        <w:t>End de Angular c</w:t>
+      </w:r>
+      <w:bookmarkStart w:id="0" w:name="_GoBack"/>
+      <w:bookmarkEnd w:id="0"/>
+      <w:r>
+        <w:rPr>
+          <w:lang w:val="es-ES"/>
+        </w:rPr>
+        <w:t xml:space="preserve">on la base de datos MySQL implementando arquitectura en capas. </w:t>
+      </w:r>
+    </w:p>
+    <w:p>
+      <w:pPr>
+        <w:pStyle w:val="Prrafodelista"/>
+        <w:numPr>
+          <w:ilvl w:val="0"/>
+          <w:numId w:val="1"/>
+        </w:numPr>
+        <w:rPr>
+          <w:lang w:val="es-ES"/>
+        </w:rPr>
+      </w:pPr>
+      <w:r>
+        <w:rPr>
+          <w:lang w:val="es-ES"/>
+        </w:rPr>
+        <w:t>Tiempo</w:t>
+      </w:r>
+      <w:r>
+        <w:rPr>
+          <w:lang w:val="es-ES"/>
+        </w:rPr>
+        <w:t xml:space="preserve"> </w:t>
+      </w:r>
+      <w:r>
+        <w:rPr>
+          <w:lang w:val="es-ES"/>
+        </w:rPr>
+        <w:t>Estimado:</w:t>
+      </w:r>
+      <w:r>
+        <w:rPr>
+          <w:lang w:val="es-ES"/>
+        </w:rPr>
+        <w:t xml:space="preserve"> 12 hs</w:t>
+      </w:r>
+      <w:r>
+        <w:rPr>
+          <w:lang w:val="es-ES"/>
+        </w:rPr>
+        <w:t xml:space="preserve"> </w:t>
+      </w:r>
+    </w:p>
+    <w:p>
+      <w:pPr>
+        <w:pStyle w:val="Prrafodelista"/>
+        <w:numPr>
+          <w:ilvl w:val="0"/>
+          <w:numId w:val="1"/>
+        </w:numPr>
+        <w:rPr>
+          <w:lang w:val="es-ES"/>
+        </w:rPr>
+      </w:pPr>
+      <w:r>
+        <w:rPr>
+          <w:lang w:val="es-ES"/>
+        </w:rPr>
+        <w:t xml:space="preserve">Tiempo: </w:t>
+      </w:r>
+    </w:p>
+    <w:p>
+      <w:pPr>
+        <w:pStyle w:val="Prrafodelista"/>
+        <w:numPr>
+          <w:ilvl w:val="0"/>
+          <w:numId w:val="1"/>
+        </w:numPr>
+        <w:rPr>
+          <w:lang w:val="es-ES"/>
+        </w:rPr>
+      </w:pPr>
+      <w:r>
+        <w:rPr>
+          <w:noProof/>
+        </w:rPr>
+        <mc:AlternateContent>
+          <mc:Choice Requires="wps">
+            <w:drawing>
+              <wp:anchor distT="0" distB="0" distL="114300" distR="114300" simplePos="0" relativeHeight="251678720" behindDoc="0" locked="0" layoutInCell="1" allowOverlap="1" wp14:anchorId="27F33AB7" wp14:editId="39203C86">
+                <wp:simplePos x="0" y="0"/>
+                <wp:positionH relativeFrom="column">
+                  <wp:posOffset>4145602</wp:posOffset>
+                </wp:positionH>
+                <wp:positionV relativeFrom="paragraph">
+                  <wp:posOffset>245631</wp:posOffset>
+                </wp:positionV>
+                <wp:extent cx="1937982" cy="1405720"/>
+                <wp:effectExtent l="0" t="0" r="24765" b="23495"/>
+                <wp:wrapNone/>
+                <wp:docPr id="24" name="Rectángulo 24"/>
+                <wp:cNvGraphicFramePr/>
+                <a:graphic xmlns:a="http://schemas.openxmlformats.org/drawingml/2006/main">
+                  <a:graphicData uri="http://schemas.microsoft.com/office/word/2010/wordprocessingShape">
+                    <wps:wsp>
+                      <wps:cNvSpPr/>
+                      <wps:spPr>
+                        <a:xfrm>
+                          <a:off x="0" y="0"/>
+                          <a:ext cx="1937982" cy="1405720"/>
+                        </a:xfrm>
+                        <a:prstGeom prst="rect">
+                          <a:avLst/>
+                        </a:prstGeom>
+                        <a:ln/>
+                      </wps:spPr>
+                      <wps:style>
+                        <a:lnRef idx="1">
+                          <a:schemeClr val="dk1"/>
+                        </a:lnRef>
+                        <a:fillRef idx="3">
+                          <a:schemeClr val="dk1"/>
+                        </a:fillRef>
+                        <a:effectRef idx="2">
+                          <a:schemeClr val="dk1"/>
+                        </a:effectRef>
+                        <a:fontRef idx="minor">
+                          <a:schemeClr val="lt1"/>
+                        </a:fontRef>
+                      </wps:style>
+                      <wps:txbx>
+                        <w:txbxContent>
+                          <w:p>
+                            <w:pPr>
+                              <w:jc w:val="center"/>
+                              <w:rPr>
+                                <w:lang w:val="es-ES"/>
+                              </w:rPr>
+                            </w:pPr>
+                            <w:r>
+                              <w:rPr>
+                                <w:lang w:val="es-ES"/>
+                              </w:rPr>
+                              <w:t>Como: Programador BackEnd</w:t>
+                            </w:r>
+                          </w:p>
+                          <w:p>
+                            <w:pPr>
+                              <w:jc w:val="center"/>
+                              <w:rPr>
+                                <w:lang w:val="es-ES"/>
+                              </w:rPr>
+                            </w:pPr>
+                            <w:r>
+                              <w:rPr>
+                                <w:lang w:val="es-ES"/>
+                              </w:rPr>
+                              <w:t>Quiero: Hacer funcionar el login</w:t>
+                            </w:r>
+                          </w:p>
+                          <w:p>
+                            <w:pPr>
+                              <w:jc w:val="center"/>
+                              <w:rPr>
+                                <w:lang w:val="es-ES"/>
+                              </w:rPr>
+                            </w:pPr>
+                            <w:r>
+                              <w:rPr>
+                                <w:lang w:val="es-ES"/>
+                              </w:rPr>
+                              <w:t>Para:</w:t>
+                            </w:r>
+                            <w:r>
+                              <w:rPr>
+                                <w:lang w:val="es-ES"/>
+                              </w:rPr>
+                              <w:t xml:space="preserve"> </w:t>
+                            </w:r>
+                            <w:r>
+                              <w:rPr>
+                                <w:lang w:val="es-ES"/>
+                              </w:rPr>
+                              <w:t>Mi portfolio</w:t>
+                            </w:r>
+                          </w:p>
+                        </w:txbxContent>
+                      </wps:txbx>
+                      <wps:bodyPr rot="0" spcFirstLastPara="0" vertOverflow="overflow" horzOverflow="overflow" vert="horz" wrap="square" lIns="91440" tIns="45720" rIns="91440" bIns="45720" numCol="1" spcCol="0" rtlCol="0" fromWordArt="0" anchor="ctr" anchorCtr="0" forceAA="0" compatLnSpc="1">
+                        <a:prstTxWarp prst="textNoShape">
+                          <a:avLst/>
+                        </a:prstTxWarp>
+                        <a:noAutofit/>
+                      </wps:bodyPr>
+                    </wps:wsp>
+                  </a:graphicData>
+                </a:graphic>
+              </wp:anchor>
+            </w:drawing>
+          </mc:Choice>
+          <mc:Fallback>
+            <w:pict>
+              <v:rect w14:anchorId="27F33AB7" id="Rectángulo 24" o:spid="_x0000_s1041" style="position:absolute;left:0;text-align:left;margin-left:326.45pt;margin-top:19.35pt;width:152.6pt;height:110.7pt;z-index:251678720;visibility:visible;mso-wrap-style:square;mso-wrap-distance-left:9pt;mso-wrap-distance-top:0;mso-wrap-distance-right:9pt;mso-wrap-distance-bottom:0;mso-position-horizontal:absolute;mso-position-horizontal-relative:text;mso-position-vertical:absolute;mso-position-vertical-relative:text;v-text-anchor:middle" o:gfxdata="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" fillcolor="#101010 [3024]" strokecolor="black [3200]" strokeweight=".5pt">
+                <v:fill color2="black [3168]" rotate="t" colors="0 #454545;.5 black;1 black" focus="100%" type="gradient">
+                  <o:fill v:ext="view" type="gradientUnscaled"/>
+                </v:fill>
+                <v:textbox>
+                  <w:txbxContent>
+                    <w:p>
+                      <w:pPr>
+                        <w:jc w:val="center"/>
+                        <w:rPr>
+                          <w:lang w:val="es-ES"/>
+                        </w:rPr>
+                      </w:pPr>
+                      <w:r>
+                        <w:rPr>
+                          <w:lang w:val="es-ES"/>
+                        </w:rPr>
+                        <w:t>Como: Programador BackEnd</w:t>
+                      </w:r>
+                    </w:p>
+                    <w:p>
+                      <w:pPr>
+                        <w:jc w:val="center"/>
+                        <w:rPr>
+                          <w:lang w:val="es-ES"/>
+                        </w:rPr>
+                      </w:pPr>
+                      <w:r>
+                        <w:rPr>
+                          <w:lang w:val="es-ES"/>
+                        </w:rPr>
+                        <w:t>Quiero: Hacer funcionar el login</w:t>
+                      </w:r>
+                    </w:p>
+                    <w:p>
+                      <w:pPr>
+                        <w:jc w:val="center"/>
+                        <w:rPr>
+                          <w:lang w:val="es-ES"/>
+                        </w:rPr>
+                      </w:pPr>
+                      <w:r>
+                        <w:rPr>
+                          <w:lang w:val="es-ES"/>
+                        </w:rPr>
+                        <w:t>Para:</w:t>
+                      </w:r>
+                      <w:r>
+                        <w:rPr>
+                          <w:lang w:val="es-ES"/>
+                        </w:rPr>
+                        <w:t xml:space="preserve"> </w:t>
+                      </w:r>
+                      <w:r>
+                        <w:rPr>
+                          <w:lang w:val="es-ES"/>
+                        </w:rPr>
+                        <w:t>Mi portfolio</w:t>
+                      </w:r>
+                    </w:p>
+                  </w:txbxContent>
+                </v:textbox>
+              </v:rect>
+            </w:pict>
+          </mc:Fallback>
+        </mc:AlternateContent>
+      </w:r>
+      <w:r>
+        <w:rPr>
+          <w:noProof/>
+        </w:rPr>
+        <mc:AlternateContent>
+          <mc:Choice Requires="wps">
+            <w:drawing>
+              <wp:anchor distT="0" distB="0" distL="114300" distR="114300" simplePos="0" relativeHeight="251677696" behindDoc="0" locked="0" layoutInCell="1" allowOverlap="1" wp14:anchorId="24BEBA72" wp14:editId="4403721E">
+                <wp:simplePos x="0" y="0"/>
+                <wp:positionH relativeFrom="column">
+                  <wp:posOffset>2071910</wp:posOffset>
+                </wp:positionH>
+                <wp:positionV relativeFrom="paragraph">
+                  <wp:posOffset>251308</wp:posOffset>
+                </wp:positionV>
+                <wp:extent cx="1937982" cy="1405720"/>
+                <wp:effectExtent l="0" t="0" r="24765" b="23495"/>
+                <wp:wrapNone/>
+                <wp:docPr id="28" name="Rectángulo 28"/>
+                <wp:cNvGraphicFramePr/>
+                <a:graphic xmlns:a="http://schemas.openxmlformats.org/drawingml/2006/main">
+                  <a:graphicData uri="http://schemas.microsoft.com/office/word/2010/wordprocessingShape">
+                    <wps:wsp>
+                      <wps:cNvSpPr/>
+                      <wps:spPr>
+                        <a:xfrm>
+                          <a:off x="0" y="0"/>
+                          <a:ext cx="1937982" cy="1405720"/>
+                        </a:xfrm>
+                        <a:prstGeom prst="rect">
+                          <a:avLst/>
+                        </a:prstGeom>
+                        <a:ln/>
+                      </wps:spPr>
+                      <wps:style>
+                        <a:lnRef idx="1">
+                          <a:schemeClr val="dk1"/>
+                        </a:lnRef>
+                        <a:fillRef idx="3">
+                          <a:schemeClr val="dk1"/>
+                        </a:fillRef>
+                        <a:effectRef idx="2">
+                          <a:schemeClr val="dk1"/>
+                        </a:effectRef>
+                        <a:fontRef idx="minor">
+                          <a:schemeClr val="lt1"/>
+                        </a:fontRef>
+                      </wps:style>
+                      <wps:txbx>
+                        <w:txbxContent>
+                          <w:p>
+                            <w:pPr>
+                              <w:jc w:val="center"/>
+                              <w:rPr>
+                                <w:lang w:val="es-ES"/>
+                              </w:rPr>
+                            </w:pPr>
+                            <w:r>
+                              <w:rPr>
+                                <w:lang w:val="es-ES"/>
+                              </w:rPr>
+                              <w:t>Como: Programador</w:t>
+                            </w:r>
+                          </w:p>
+                          <w:p>
+                            <w:pPr>
+                              <w:jc w:val="center"/>
+                              <w:rPr>
+                                <w:lang w:val="es-ES"/>
+                              </w:rPr>
+                            </w:pPr>
+                            <w:r>
+                              <w:rPr>
+                                <w:lang w:val="es-ES"/>
+                              </w:rPr>
+                              <w:t>Quiero: Conectar el BackEnd  con el FrontEnd</w:t>
+                            </w:r>
+                          </w:p>
+                          <w:p>
+                            <w:pPr>
+                              <w:jc w:val="center"/>
+                              <w:rPr>
+                                <w:lang w:val="es-ES"/>
+                              </w:rPr>
+                            </w:pPr>
+                            <w:r>
+                              <w:rPr>
+                                <w:lang w:val="es-ES"/>
+                              </w:rPr>
+                              <w:t>Para: Mi portfolio</w:t>
+                            </w:r>
+                          </w:p>
+                        </w:txbxContent>
+                      </wps:txbx>
+                      <wps:bodyPr rot="0" spcFirstLastPara="0" vertOverflow="overflow" horzOverflow="overflow" vert="horz" wrap="square" lIns="91440" tIns="45720" rIns="91440" bIns="45720" numCol="1" spcCol="0" rtlCol="0" fromWordArt="0" anchor="ctr" anchorCtr="0" forceAA="0" compatLnSpc="1">
+                        <a:prstTxWarp prst="textNoShape">
+                          <a:avLst/>
+                        </a:prstTxWarp>
+                        <a:noAutofit/>
+                      </wps:bodyPr>
+                    </wps:wsp>
+                  </a:graphicData>
+                </a:graphic>
+              </wp:anchor>
+            </w:drawing>
+          </mc:Choice>
+          <mc:Fallback>
+            <w:pict>
+              <v:rect w14:anchorId="24BEBA72" id="Rectángulo 28" o:spid="_x0000_s1042" style="position:absolute;left:0;text-align:left;margin-left:163.15pt;margin-top:19.8pt;width:152.6pt;height:110.7pt;z-index:251677696;visibility:visible;mso-wrap-style:square;mso-wrap-distance-left:9pt;mso-wrap-distance-top:0;mso-wrap-distance-right:9pt;mso-wrap-distance-bottom:0;mso-position-horizontal:absolute;mso-position-horizontal-relative:text;mso-position-vertical:absolute;mso-position-vertical-relative:text;v-text-anchor:middle" o:gfxdata="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" fillcolor="#101010 [3024]" strokecolor="black [3200]" strokeweight=".5pt">
+                <v:fill color2="black [3168]" rotate="t" colors="0 #454545;.5 black;1 black" focus="100%" type="gradient">
+                  <o:fill v:ext="view" type="gradientUnscaled"/>
+                </v:fill>
+                <v:textbox>
+                  <w:txbxContent>
+                    <w:p>
+                      <w:pPr>
+                        <w:jc w:val="center"/>
+                        <w:rPr>
+                          <w:lang w:val="es-ES"/>
+                        </w:rPr>
+                      </w:pPr>
+                      <w:r>
+                        <w:rPr>
+                          <w:lang w:val="es-ES"/>
+                        </w:rPr>
+                        <w:t>Como: Programador</w:t>
+                      </w:r>
+                    </w:p>
+                    <w:p>
+                      <w:pPr>
+                        <w:jc w:val="center"/>
+                        <w:rPr>
+                          <w:lang w:val="es-ES"/>
+                        </w:rPr>
+                      </w:pPr>
+                      <w:r>
+                        <w:rPr>
+                          <w:lang w:val="es-ES"/>
+                        </w:rPr>
+                        <w:t>Quiero: Conectar el BackEnd  con el FrontEnd</w:t>
+                      </w:r>
+                    </w:p>
+                    <w:p>
+                      <w:pPr>
+                        <w:jc w:val="center"/>
+                        <w:rPr>
+                          <w:lang w:val="es-ES"/>
+                        </w:rPr>
+                      </w:pPr>
+                      <w:r>
+                        <w:rPr>
+                          <w:lang w:val="es-ES"/>
+                        </w:rPr>
+                        <w:t>Para: Mi portfolio</w:t>
+                      </w:r>
+                    </w:p>
+                  </w:txbxContent>
+                </v:textbox>
+              </v:rect>
+            </w:pict>
+          </mc:Fallback>
+        </mc:AlternateContent>
+      </w:r>
+      <w:r>
+        <w:rPr>
+          <w:noProof/>
+        </w:rPr>
+        <mc:AlternateContent>
+          <mc:Choice Requires="wps">
+            <w:drawing>
+              <wp:anchor distT="0" distB="0" distL="114300" distR="114300" simplePos="0" relativeHeight="251676672" behindDoc="0" locked="0" layoutInCell="1" allowOverlap="1" wp14:anchorId="533DC668" wp14:editId="03F17800">
+                <wp:simplePos x="0" y="0"/>
+                <wp:positionH relativeFrom="column">
+                  <wp:posOffset>79574</wp:posOffset>
+                </wp:positionH>
+                <wp:positionV relativeFrom="paragraph">
+                  <wp:posOffset>265752</wp:posOffset>
+                </wp:positionV>
+                <wp:extent cx="1876568" cy="1371600"/>
+                <wp:effectExtent l="0" t="0" r="28575" b="19050"/>
+                <wp:wrapNone/>
+                <wp:docPr id="29" name="Rectángulo 29"/>
+                <wp:cNvGraphicFramePr/>
+                <a:graphic xmlns:a="http://schemas.openxmlformats.org/drawingml/2006/main">
+                  <a:graphicData uri="http://schemas.microsoft.com/office/word/2010/wordprocessingShape">
+                    <wps:wsp>
+                      <wps:cNvSpPr/>
+                      <wps:spPr>
+                        <a:xfrm>
+                          <a:off x="0" y="0"/>
+                          <a:ext cx="1876568" cy="1371600"/>
+                        </a:xfrm>
+                        <a:prstGeom prst="rect">
+                          <a:avLst/>
+                        </a:prstGeom>
+                      </wps:spPr>
+                      <wps:style>
+                        <a:lnRef idx="1">
+                          <a:schemeClr val="dk1"/>
+                        </a:lnRef>
+                        <a:fillRef idx="3">
+                          <a:schemeClr val="dk1"/>
+                        </a:fillRef>
+                        <a:effectRef idx="2">
+                          <a:schemeClr val="dk1"/>
+                        </a:effectRef>
+                        <a:fontRef idx="minor">
+                          <a:schemeClr val="lt1"/>
+                        </a:fontRef>
+                      </wps:style>
+                      <wps:txbx>
+                        <w:txbxContent>
+                          <w:p>
+                            <w:pPr>
+                              <w:jc w:val="center"/>
+                              <w:rPr>
+                                <w:lang w:val="es-ES"/>
+                              </w:rPr>
+                            </w:pPr>
+                            <w:r>
+                              <w:rPr>
+                                <w:lang w:val="es-ES"/>
+                              </w:rPr>
+                              <w:t>Como: Programador BackEnd</w:t>
+                            </w:r>
+                          </w:p>
+                          <w:p>
+                            <w:pPr>
+                              <w:jc w:val="center"/>
+                              <w:rPr>
+                                <w:u w:val="single"/>
+                                <w:lang w:val="es-ES"/>
+                              </w:rPr>
+                            </w:pPr>
+                            <w:r>
+                              <w:rPr>
+                                <w:lang w:val="es-ES"/>
+                              </w:rPr>
+                              <w:t>Quiero: Crear las API necesarias desde el BackEnd</w:t>
+                            </w:r>
+                          </w:p>
+                          <w:p>
+                            <w:pPr>
+                              <w:jc w:val="center"/>
+                              <w:rPr>
+                                <w:lang w:val="es-ES"/>
+                              </w:rPr>
+                            </w:pPr>
+                            <w:r>
+                              <w:rPr>
+                                <w:lang w:val="es-ES"/>
+                              </w:rPr>
+                              <w:t>Para: Mi portfolio</w:t>
+                            </w:r>
+                          </w:p>
+                        </w:txbxContent>
+                      </wps:txbx>
+                      <wps:bodyPr rot="0" spcFirstLastPara="0" vertOverflow="overflow" horzOverflow="overflow" vert="horz" wrap="square" lIns="91440" tIns="45720" rIns="91440" bIns="45720" numCol="1" spcCol="0" rtlCol="0" fromWordArt="0" anchor="ctr" anchorCtr="0" forceAA="0" compatLnSpc="1">
+                        <a:prstTxWarp prst="textNoShape">
+                          <a:avLst/>
+                        </a:prstTxWarp>
+                        <a:noAutofit/>
+                      </wps:bodyPr>
+                    </wps:wsp>
+                  </a:graphicData>
+                </a:graphic>
+              </wp:anchor>
+            </w:drawing>
+          </mc:Choice>
+          <mc:Fallback>
+            <w:pict>
+              <v:rect w14:anchorId="533DC668" id="Rectángulo 29" o:spid="_x0000_s1043" style="position:absolute;left:0;text-align:left;margin-left:6.25pt;margin-top:20.95pt;width:147.75pt;height:108pt;z-index:251676672;visibility:visible;mso-wrap-style:square;mso-wrap-distance-left:9pt;mso-wrap-distance-top:0;mso-wrap-distance-right:9pt;mso-wrap-distance-bottom:0;mso-position-horizontal:absolute;mso-position-horizontal-relative:text;mso-position-vertical:absolute;mso-position-vertical-relative:text;v-text-anchor:middle" o:gfxdata="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" fillcolor="#101010 [3024]" strokecolor="black [3200]" strokeweight=".5pt">
+                <v:fill color2="black [3168]" rotate="t" colors="0 #454545;.5 black;1 black" focus="100%" type="gradient">
+                  <o:fill v:ext="view" type="gradientUnscaled"/>
+                </v:fill>
+                <v:textbox>
+                  <w:txbxContent>
+                    <w:p>
+                      <w:pPr>
+                        <w:jc w:val="center"/>
+                        <w:rPr>
+                          <w:lang w:val="es-ES"/>
+                        </w:rPr>
+                      </w:pPr>
+                      <w:r>
+                        <w:rPr>
+                          <w:lang w:val="es-ES"/>
+                        </w:rPr>
+                        <w:t>Como: Programador BackEnd</w:t>
+                      </w:r>
+                    </w:p>
+                    <w:p>
+                      <w:pPr>
+                        <w:jc w:val="center"/>
+                        <w:rPr>
+                          <w:u w:val="single"/>
+                          <w:lang w:val="es-ES"/>
+                        </w:rPr>
+                      </w:pPr>
+                      <w:r>
+                        <w:rPr>
+                          <w:lang w:val="es-ES"/>
+                        </w:rPr>
+                        <w:t>Quiero: Crear las API necesarias desde el BackEnd</w:t>
+                      </w:r>
+                    </w:p>
+                    <w:p>
+                      <w:pPr>
+                        <w:jc w:val="center"/>
+                        <w:rPr>
+                          <w:lang w:val="es-ES"/>
+                        </w:rPr>
+                      </w:pPr>
+                      <w:r>
+                        <w:rPr>
+                          <w:lang w:val="es-ES"/>
+                        </w:rPr>
+                        <w:t>Para: Mi portfolio</w:t>
+                      </w:r>
+                    </w:p>
+                  </w:txbxContent>
+                </v:textbox>
+              </v:rect>
+            </w:pict>
+          </mc:Fallback>
+        </mc:AlternateContent>
+      </w:r>
+      <w:r>
+        <w:rPr>
+          <w:lang w:val="es-ES"/>
+        </w:rPr>
+        <w:t>Historias de usuario:  Tareas.</w:t>
+      </w:r>
+    </w:p>
+    <w:p>
+      <w:pPr>
+        <w:rPr>
+          <w:lang w:val="es-ES"/>
+        </w:rPr>
+      </w:pPr>
+    </w:p>
+    <w:p>
+      <w:pPr>
+        <w:rPr>
+          <w:u w:val="single"/>
           <w:lang w:val="es-ES"/>
         </w:rPr>
       </w:pPr>
@@ -4630,7 +5286,7 @@
 </file>
 
 <file path=customXml/itemProps1.xml><?xml version="1.0" encoding="utf-8"?>
-<ds:datastoreItem xmlns:ds="http://schemas.openxmlformats.org/officeDocument/2006/customXml" ds:itemID="{FA71EEEF-C0AA-439F-9CD0-20E6D0689659}">
+<ds:datastoreItem xmlns:ds="http://schemas.openxmlformats.org/officeDocument/2006/customXml" ds:itemID="{E9AA4CE1-A0E5-4B78-B986-8D2E4395A334}">
   <ds:schemaRefs>
     <ds:schemaRef ds:uri="http://schemas.openxmlformats.org/officeDocument/2006/bibliography"/>
   </ds:schemaRefs>

</xml_diff>

<commit_message>
Se arreglo bug en los forms. Y se cambio de contraseña del admin.
</commit_message>
<xml_diff>
--- a/Guia de Proyecto Final.docx
+++ b/Guia de Proyecto Final.docx
@@ -7473,7 +7473,7 @@
           <w:color w:val="5B9BD5" w:themeColor="accent1"/>
           <w:lang w:val="es-ES"/>
         </w:rPr>
-        <w:t>admin</w:t>
+        <w:t>rodrigoAdmin</w:t>
       </w:r>
       <w:r>
         <w:rPr>
@@ -7493,7 +7493,7 @@
           <w:color w:val="5B9BD5" w:themeColor="accent1"/>
           <w:lang w:val="es-ES"/>
         </w:rPr>
-        <w:t>admin</w:t>
+        <w:t>R0drigoAdmin22***</w:t>
       </w:r>
       <w:r>
         <w:rPr>
@@ -7510,6 +7510,8 @@
           <w:lang w:val="es-ES"/>
         </w:rPr>
       </w:pPr>
+      <w:bookmarkStart w:id="0" w:name="_GoBack"/>
+      <w:bookmarkEnd w:id="0"/>
     </w:p>
     <w:p>
       <w:pPr>
@@ -7873,8 +7875,6 @@
         </w:rPr>
         <w:t>Fin.</w:t>
       </w:r>
-      <w:bookmarkStart w:id="0" w:name="_GoBack"/>
-      <w:bookmarkEnd w:id="0"/>
     </w:p>
     <w:sectPr>
       <w:pgSz w:w="12240" w:h="15840"/>
@@ -9485,7 +9485,7 @@
 </file>
 
 <file path=customXml/itemProps1.xml><?xml version="1.0" encoding="utf-8"?>
-<ds:datastoreItem xmlns:ds="http://schemas.openxmlformats.org/officeDocument/2006/customXml" ds:itemID="{C726756F-8AD6-44ED-82C2-BE1FEFD13990}">
+<ds:datastoreItem xmlns:ds="http://schemas.openxmlformats.org/officeDocument/2006/customXml" ds:itemID="{9716BDEB-DA54-4718-87DB-C9D2379ED0F0}">
   <ds:schemaRefs>
     <ds:schemaRef ds:uri="http://schemas.openxmlformats.org/officeDocument/2006/bibliography"/>
   </ds:schemaRefs>

</xml_diff>